<commit_message>
Add Tri's answer point of view for Q2,3,4,5
</commit_message>
<xml_diff>
--- a/Lab 1/Lab 1.1/Lab1.1.docx
+++ b/Lab 1/Lab 1.1/Lab1.1.docx
@@ -10,6 +10,7 @@
           <w:numId w:val="1"/>
         </w:numPr>
         <w:jc w:val="both"/>
+        <w:outlineLvl w:val="0"/>
         <w:rPr>
           <w:rFonts w:ascii="Times New Roman" w:hAnsi="Times New Roman" w:cs="Times New Roman"/>
           <w:b/>
@@ -49,6 +50,7 @@
         </w:rPr>
         <w:t xml:space="preserve"> should be used in choosing an </w:t>
       </w:r>
+      <w:proofErr w:type="gramStart"/>
       <w:r>
         <w:rPr>
           <w:rFonts w:ascii="Times New Roman" w:hAnsi="Times New Roman" w:cs="Times New Roman"/>
@@ -58,7 +60,19 @@
           <w:szCs w:val="26"/>
           <w:highlight w:val="yellow"/>
         </w:rPr>
-        <w:t>appropriate requirements engineering tool</w:t>
+        <w:t>appropriate requirements</w:t>
+      </w:r>
+      <w:proofErr w:type="gramEnd"/>
+      <w:r>
+        <w:rPr>
+          <w:rFonts w:ascii="Times New Roman" w:hAnsi="Times New Roman" w:cs="Times New Roman"/>
+          <w:b/>
+          <w:bCs/>
+          <w:sz w:val="26"/>
+          <w:szCs w:val="26"/>
+          <w:highlight w:val="yellow"/>
+        </w:rPr>
+        <w:t xml:space="preserve"> engineering tool</w:t>
       </w:r>
       <w:r>
         <w:rPr>
@@ -190,8 +204,18 @@
           <w:sz w:val="26"/>
           <w:szCs w:val="26"/>
         </w:rPr>
-        <w:t>Internal checks, that is, consistency, dependencies, and history</w:t>
-      </w:r>
+        <w:t xml:space="preserve">Internal checks, that is, consistency, dependencies, and </w:t>
+      </w:r>
+      <w:proofErr w:type="gramStart"/>
+      <w:r>
+        <w:rPr>
+          <w:rFonts w:ascii="Times New Roman" w:hAnsi="Times New Roman" w:cs="Times New Roman"/>
+          <w:sz w:val="26"/>
+          <w:szCs w:val="26"/>
+        </w:rPr>
+        <w:t>history</w:t>
+      </w:r>
+      <w:proofErr w:type="gramEnd"/>
     </w:p>
     <w:p>
       <w:pPr>
@@ -351,8 +375,18 @@
           <w:sz w:val="26"/>
           <w:szCs w:val="26"/>
         </w:rPr>
-        <w:t>Easily adapted and integrated into business processes</w:t>
-      </w:r>
+        <w:t xml:space="preserve">Easily adapted and integrated into business </w:t>
+      </w:r>
+      <w:proofErr w:type="gramStart"/>
+      <w:r>
+        <w:rPr>
+          <w:rFonts w:ascii="Times New Roman" w:hAnsi="Times New Roman" w:cs="Times New Roman"/>
+          <w:sz w:val="26"/>
+          <w:szCs w:val="26"/>
+        </w:rPr>
+        <w:t>processes</w:t>
+      </w:r>
+      <w:proofErr w:type="gramEnd"/>
     </w:p>
     <w:p>
       <w:pPr>
@@ -443,8 +477,18 @@
           <w:sz w:val="26"/>
           <w:szCs w:val="26"/>
         </w:rPr>
-        <w:t>Training and learning curve effort</w:t>
-      </w:r>
+        <w:t xml:space="preserve">Training and learning curve </w:t>
+      </w:r>
+      <w:proofErr w:type="gramStart"/>
+      <w:r>
+        <w:rPr>
+          <w:rFonts w:ascii="Times New Roman" w:hAnsi="Times New Roman" w:cs="Times New Roman"/>
+          <w:sz w:val="26"/>
+          <w:szCs w:val="26"/>
+        </w:rPr>
+        <w:t>effort</w:t>
+      </w:r>
+      <w:proofErr w:type="gramEnd"/>
     </w:p>
     <w:p>
       <w:pPr>
@@ -570,6 +614,7 @@
           <w:numId w:val="1"/>
         </w:numPr>
         <w:jc w:val="both"/>
+        <w:outlineLvl w:val="0"/>
         <w:rPr>
           <w:rFonts w:ascii="Times New Roman" w:hAnsi="Times New Roman" w:cs="Times New Roman"/>
           <w:b/>
@@ -586,7 +631,96 @@
           <w:sz w:val="26"/>
           <w:szCs w:val="26"/>
         </w:rPr>
-        <w:t>Are there any drawbacks to using certain tools in requirements engineering activities?</w:t>
+        <w:t xml:space="preserve">Are there any </w:t>
+      </w:r>
+      <w:r>
+        <w:rPr>
+          <w:rFonts w:ascii="Times New Roman" w:hAnsi="Times New Roman" w:cs="Times New Roman"/>
+          <w:b/>
+          <w:bCs/>
+          <w:sz w:val="26"/>
+          <w:szCs w:val="26"/>
+          <w:highlight w:val="yellow"/>
+        </w:rPr>
+        <w:t>drawbacks</w:t>
+      </w:r>
+      <w:r>
+        <w:rPr>
+          <w:rFonts w:ascii="Times New Roman" w:hAnsi="Times New Roman" w:cs="Times New Roman"/>
+          <w:b/>
+          <w:bCs/>
+          <w:sz w:val="26"/>
+          <w:szCs w:val="26"/>
+        </w:rPr>
+        <w:t xml:space="preserve"> to using </w:t>
+      </w:r>
+      <w:r>
+        <w:rPr>
+          <w:rFonts w:ascii="Times New Roman" w:hAnsi="Times New Roman" w:cs="Times New Roman"/>
+          <w:b/>
+          <w:bCs/>
+          <w:sz w:val="26"/>
+          <w:szCs w:val="26"/>
+          <w:highlight w:val="yellow"/>
+        </w:rPr>
+        <w:t>certain tools</w:t>
+      </w:r>
+      <w:r>
+        <w:rPr>
+          <w:rFonts w:ascii="Times New Roman" w:hAnsi="Times New Roman" w:cs="Times New Roman"/>
+          <w:b/>
+          <w:bCs/>
+          <w:sz w:val="26"/>
+          <w:szCs w:val="26"/>
+        </w:rPr>
+        <w:t xml:space="preserve"> in </w:t>
+      </w:r>
+      <w:r>
+        <w:rPr>
+          <w:rFonts w:ascii="Times New Roman" w:hAnsi="Times New Roman" w:cs="Times New Roman"/>
+          <w:b/>
+          <w:bCs/>
+          <w:sz w:val="26"/>
+          <w:szCs w:val="26"/>
+          <w:highlight w:val="yellow"/>
+        </w:rPr>
+        <w:t>requirements engineering activities</w:t>
+      </w:r>
+      <w:r>
+        <w:rPr>
+          <w:rFonts w:ascii="Times New Roman" w:hAnsi="Times New Roman" w:cs="Times New Roman"/>
+          <w:b/>
+          <w:bCs/>
+          <w:sz w:val="26"/>
+          <w:szCs w:val="26"/>
+        </w:rPr>
+        <w:t>?</w:t>
+      </w:r>
+    </w:p>
+    <w:p>
+      <w:pPr>
+        <w:jc w:val="both"/>
+        <w:rPr>
+          <w:rFonts w:ascii="Times New Roman" w:hAnsi="Times New Roman" w:cs="Times New Roman"/>
+          <w:sz w:val="26"/>
+          <w:szCs w:val="26"/>
+        </w:rPr>
+      </w:pPr>
+      <w:r>
+        <w:rPr>
+          <w:rFonts w:ascii="Times New Roman" w:hAnsi="Times New Roman" w:cs="Times New Roman"/>
+          <w:sz w:val="26"/>
+          <w:szCs w:val="26"/>
+        </w:rPr>
+        <w:tab/>
+      </w:r>
+      <w:r>
+        <w:rPr>
+          <w:rFonts w:ascii="Times New Roman" w:hAnsi="Times New Roman" w:cs="Times New Roman"/>
+          <w:sz w:val="26"/>
+          <w:szCs w:val="26"/>
+        </w:rPr>
+        <w:t>(Tùng)</w:t>
       </w:r>
     </w:p>
     <w:p>
@@ -679,7 +813,29 @@
           <w:szCs w:val="26"/>
           <w:highlight w:val="white"/>
         </w:rPr>
-        <w:t>Difficulty in customization: some tools are not flexible in customization. So when you encounter a problem, you may have to completely destroy it and rebuild it to solve it.</w:t>
+        <w:t xml:space="preserve">Difficulty in customization: some tools are not flexible in customization. </w:t>
+      </w:r>
+      <w:proofErr w:type="gramStart"/>
+      <w:r>
+        <w:rPr>
+          <w:rFonts w:ascii="Times New Roman" w:eastAsia="Times New Roman" w:hAnsi="Times New Roman" w:cs="Times New Roman"/>
+          <w:color w:val="000000"/>
+          <w:sz w:val="26"/>
+          <w:szCs w:val="26"/>
+          <w:highlight w:val="white"/>
+        </w:rPr>
+        <w:t>So</w:t>
+      </w:r>
+      <w:proofErr w:type="gramEnd"/>
+      <w:r>
+        <w:rPr>
+          <w:rFonts w:ascii="Times New Roman" w:eastAsia="Times New Roman" w:hAnsi="Times New Roman" w:cs="Times New Roman"/>
+          <w:color w:val="000000"/>
+          <w:sz w:val="26"/>
+          <w:szCs w:val="26"/>
+          <w:highlight w:val="white"/>
+        </w:rPr>
+        <w:t xml:space="preserve"> when you encounter a problem, you may have to completely destroy it and rebuild it to solve it.</w:t>
       </w:r>
     </w:p>
     <w:p>
@@ -741,6 +897,7 @@
           <w:szCs w:val="26"/>
           <w:highlight w:val="white"/>
         </w:rPr>
+        <w:lastRenderedPageBreak/>
         <w:t>High cost: Many tools have very high costs and are not suitable for small businesses with little capital.</w:t>
       </w:r>
     </w:p>
@@ -772,7 +929,6 @@
           <w:szCs w:val="26"/>
           <w:highlight w:val="white"/>
         </w:rPr>
-        <w:lastRenderedPageBreak/>
         <w:t>Incompatible with existing processes</w:t>
       </w:r>
     </w:p>
@@ -834,6 +990,205 @@
     </w:p>
     <w:p>
       <w:pPr>
+        <w:pStyle w:val="ListParagraph"/>
+        <w:jc w:val="both"/>
+        <w:rPr>
+          <w:rFonts w:ascii="Times New Roman" w:eastAsia="Times New Roman" w:hAnsi="Times New Roman" w:cs="Times New Roman"/>
+          <w:color w:val="000000"/>
+          <w:sz w:val="26"/>
+          <w:szCs w:val="26"/>
+        </w:rPr>
+      </w:pPr>
+    </w:p>
+    <w:p>
+      <w:pPr>
+        <w:pStyle w:val="ListParagraph"/>
+        <w:ind w:left="360" w:firstLine="349"/>
+        <w:jc w:val="both"/>
+        <w:rPr>
+          <w:rFonts w:ascii="Times New Roman" w:hAnsi="Times New Roman" w:cs="Times New Roman"/>
+          <w:sz w:val="26"/>
+          <w:szCs w:val="26"/>
+        </w:rPr>
+      </w:pPr>
+      <w:r>
+        <w:rPr>
+          <w:rFonts w:ascii="Times New Roman" w:hAnsi="Times New Roman" w:cs="Times New Roman"/>
+          <w:sz w:val="26"/>
+          <w:szCs w:val="26"/>
+        </w:rPr>
+        <w:t>(Trí)</w:t>
+      </w:r>
+    </w:p>
+    <w:p>
+      <w:pPr>
+        <w:pStyle w:val="ListParagraph"/>
+        <w:ind w:left="360" w:firstLine="349"/>
+        <w:jc w:val="both"/>
+        <w:rPr>
+          <w:rFonts w:ascii="Times New Roman" w:hAnsi="Times New Roman" w:cs="Times New Roman"/>
+          <w:sz w:val="26"/>
+          <w:szCs w:val="26"/>
+        </w:rPr>
+      </w:pPr>
+      <w:r>
+        <w:rPr>
+          <w:rFonts w:ascii="Times New Roman" w:hAnsi="Times New Roman" w:cs="Times New Roman"/>
+          <w:sz w:val="26"/>
+          <w:szCs w:val="26"/>
+        </w:rPr>
+        <w:t xml:space="preserve">Several studies of commercial tools have been conducted using the ISO/IEC TR 24766 framework (e.g., Carrillo de Gea et al. 2011, 2015; Daud et al. 2014). These studies have generally found that the </w:t>
+      </w:r>
+      <w:r>
+        <w:rPr>
+          <w:rFonts w:ascii="Times New Roman" w:hAnsi="Times New Roman" w:cs="Times New Roman"/>
+          <w:color w:val="FF0000"/>
+          <w:sz w:val="26"/>
+          <w:szCs w:val="26"/>
+        </w:rPr>
+        <w:t xml:space="preserve">tool market is rapidly changing </w:t>
+      </w:r>
+      <w:r>
+        <w:rPr>
+          <w:rFonts w:ascii="Times New Roman" w:hAnsi="Times New Roman" w:cs="Times New Roman"/>
+          <w:sz w:val="26"/>
+          <w:szCs w:val="26"/>
+        </w:rPr>
+        <w:t xml:space="preserve">and that </w:t>
+      </w:r>
+      <w:r>
+        <w:rPr>
+          <w:rFonts w:ascii="Times New Roman" w:hAnsi="Times New Roman" w:cs="Times New Roman"/>
+          <w:color w:val="FF0000"/>
+          <w:sz w:val="26"/>
+          <w:szCs w:val="26"/>
+        </w:rPr>
+        <w:t>tools are becoming increasingly complex and difficult to use</w:t>
+      </w:r>
+      <w:r>
+        <w:rPr>
+          <w:rFonts w:ascii="Times New Roman" w:hAnsi="Times New Roman" w:cs="Times New Roman"/>
+          <w:sz w:val="26"/>
+          <w:szCs w:val="26"/>
+        </w:rPr>
+        <w:t xml:space="preserve">. The </w:t>
+      </w:r>
+      <w:r>
+        <w:rPr>
+          <w:rFonts w:ascii="Times New Roman" w:hAnsi="Times New Roman" w:cs="Times New Roman"/>
+          <w:color w:val="FF0000"/>
+          <w:sz w:val="26"/>
+          <w:szCs w:val="26"/>
+        </w:rPr>
+        <w:t xml:space="preserve">complexity of the expensive commercial tools </w:t>
+      </w:r>
+      <w:r>
+        <w:rPr>
+          <w:rFonts w:ascii="Times New Roman" w:hAnsi="Times New Roman" w:cs="Times New Roman"/>
+          <w:sz w:val="26"/>
+          <w:szCs w:val="26"/>
+        </w:rPr>
+        <w:t xml:space="preserve">then </w:t>
+      </w:r>
+      <w:r>
+        <w:rPr>
+          <w:rFonts w:ascii="Times New Roman" w:hAnsi="Times New Roman" w:cs="Times New Roman"/>
+          <w:color w:val="FF0000"/>
+          <w:sz w:val="26"/>
+          <w:szCs w:val="26"/>
+        </w:rPr>
+        <w:t xml:space="preserve">creates opportunities for inexpensive tools </w:t>
+      </w:r>
+      <w:r>
+        <w:rPr>
+          <w:rFonts w:ascii="Times New Roman" w:hAnsi="Times New Roman" w:cs="Times New Roman"/>
+          <w:sz w:val="26"/>
+          <w:szCs w:val="26"/>
+        </w:rPr>
+        <w:t xml:space="preserve">to </w:t>
+      </w:r>
+      <w:r>
+        <w:rPr>
+          <w:rFonts w:ascii="Times New Roman" w:hAnsi="Times New Roman" w:cs="Times New Roman"/>
+          <w:color w:val="FF0000"/>
+          <w:sz w:val="26"/>
+          <w:szCs w:val="26"/>
+        </w:rPr>
+        <w:t xml:space="preserve">emerge </w:t>
+      </w:r>
+      <w:r>
+        <w:rPr>
+          <w:rFonts w:ascii="Times New Roman" w:hAnsi="Times New Roman" w:cs="Times New Roman"/>
+          <w:sz w:val="26"/>
+          <w:szCs w:val="26"/>
+        </w:rPr>
+        <w:t xml:space="preserve">but </w:t>
+      </w:r>
+      <w:r>
+        <w:rPr>
+          <w:rFonts w:ascii="Times New Roman" w:hAnsi="Times New Roman" w:cs="Times New Roman"/>
+          <w:color w:val="FF0000"/>
+          <w:sz w:val="26"/>
+          <w:szCs w:val="26"/>
+        </w:rPr>
+        <w:t>don’t offer sophisticated features</w:t>
+      </w:r>
+      <w:r>
+        <w:rPr>
+          <w:rFonts w:ascii="Times New Roman" w:hAnsi="Times New Roman" w:cs="Times New Roman"/>
+          <w:sz w:val="26"/>
+          <w:szCs w:val="26"/>
+        </w:rPr>
+        <w:t xml:space="preserve">. Furthermore, these studies have indicated that </w:t>
+      </w:r>
+      <w:r>
+        <w:rPr>
+          <w:rFonts w:ascii="Times New Roman" w:hAnsi="Times New Roman" w:cs="Times New Roman"/>
+          <w:color w:val="FF0000"/>
+          <w:sz w:val="26"/>
+          <w:szCs w:val="26"/>
+        </w:rPr>
+        <w:t xml:space="preserve">validation functionalities </w:t>
+      </w:r>
+      <w:r>
+        <w:rPr>
+          <w:rFonts w:ascii="Times New Roman" w:hAnsi="Times New Roman" w:cs="Times New Roman"/>
+          <w:sz w:val="26"/>
+          <w:szCs w:val="26"/>
+        </w:rPr>
+        <w:t xml:space="preserve">such as </w:t>
+      </w:r>
+      <w:r>
+        <w:rPr>
+          <w:rFonts w:ascii="Times New Roman" w:hAnsi="Times New Roman" w:cs="Times New Roman"/>
+          <w:color w:val="FF0000"/>
+          <w:sz w:val="26"/>
+          <w:szCs w:val="26"/>
+        </w:rPr>
+        <w:t>consistency, correctness, and completeness are still lacking in most of the tools</w:t>
+      </w:r>
+      <w:r>
+        <w:rPr>
+          <w:rFonts w:ascii="Times New Roman" w:hAnsi="Times New Roman" w:cs="Times New Roman"/>
+          <w:sz w:val="26"/>
+          <w:szCs w:val="26"/>
+        </w:rPr>
+        <w:t>.</w:t>
+      </w:r>
+    </w:p>
+    <w:p>
+      <w:pPr>
+        <w:pStyle w:val="ListParagraph"/>
+        <w:jc w:val="both"/>
+        <w:rPr>
+          <w:rFonts w:ascii="Times New Roman" w:hAnsi="Times New Roman" w:cs="Times New Roman"/>
+          <w:sz w:val="26"/>
+          <w:szCs w:val="26"/>
+        </w:rPr>
+      </w:pPr>
+    </w:p>
+    <w:p>
+      <w:pPr>
         <w:ind w:left="720"/>
         <w:jc w:val="both"/>
         <w:rPr>
@@ -851,6 +1206,7 @@
           <w:numId w:val="1"/>
         </w:numPr>
         <w:jc w:val="both"/>
+        <w:outlineLvl w:val="0"/>
         <w:rPr>
           <w:rFonts w:ascii="Times New Roman" w:hAnsi="Times New Roman" w:cs="Times New Roman"/>
           <w:b/>
@@ -910,6 +1266,25 @@
           <w:szCs w:val="26"/>
         </w:rPr>
         <w:t>?</w:t>
+      </w:r>
+    </w:p>
+    <w:p>
+      <w:pPr>
+        <w:ind w:left="720"/>
+        <w:jc w:val="both"/>
+        <w:rPr>
+          <w:rFonts w:ascii="Times New Roman" w:hAnsi="Times New Roman" w:cs="Times New Roman"/>
+          <w:sz w:val="26"/>
+          <w:szCs w:val="26"/>
+        </w:rPr>
+      </w:pPr>
+      <w:r>
+        <w:rPr>
+          <w:rFonts w:ascii="Times New Roman" w:hAnsi="Times New Roman" w:cs="Times New Roman"/>
+          <w:sz w:val="26"/>
+          <w:szCs w:val="26"/>
+        </w:rPr>
+        <w:t>(Tùng)</w:t>
       </w:r>
     </w:p>
     <w:p>
@@ -971,7 +1346,29 @@
           <w:szCs w:val="26"/>
           <w:highlight w:val="white"/>
         </w:rPr>
-        <w:t>Is there strong maintenance? Because it is an open-source, it requires the owner of the project and key members to have high productivity and motivation to maintain it to avoid errors. desire to damage the system when used.</w:t>
+        <w:t xml:space="preserve">Is there strong maintenance? Because it is an </w:t>
+      </w:r>
+      <w:proofErr w:type="gramStart"/>
+      <w:r>
+        <w:rPr>
+          <w:rFonts w:ascii="Times New Roman" w:eastAsia="Times New Roman" w:hAnsi="Times New Roman" w:cs="Times New Roman"/>
+          <w:color w:val="000000"/>
+          <w:sz w:val="26"/>
+          <w:szCs w:val="26"/>
+          <w:highlight w:val="white"/>
+        </w:rPr>
+        <w:t>open-source</w:t>
+      </w:r>
+      <w:proofErr w:type="gramEnd"/>
+      <w:r>
+        <w:rPr>
+          <w:rFonts w:ascii="Times New Roman" w:eastAsia="Times New Roman" w:hAnsi="Times New Roman" w:cs="Times New Roman"/>
+          <w:color w:val="000000"/>
+          <w:sz w:val="26"/>
+          <w:szCs w:val="26"/>
+          <w:highlight w:val="white"/>
+        </w:rPr>
+        <w:t>, it requires the owner of the project and key members to have high productivity and motivation to maintain it to avoid errors. desire to damage the system when used.</w:t>
       </w:r>
     </w:p>
     <w:p>
@@ -1002,7 +1399,29 @@
           <w:szCs w:val="26"/>
           <w:highlight w:val="white"/>
         </w:rPr>
-        <w:t>License: need to comply with regulations when using open source code.</w:t>
+        <w:t xml:space="preserve">License: need to comply with regulations when using </w:t>
+      </w:r>
+      <w:proofErr w:type="gramStart"/>
+      <w:r>
+        <w:rPr>
+          <w:rFonts w:ascii="Times New Roman" w:eastAsia="Times New Roman" w:hAnsi="Times New Roman" w:cs="Times New Roman"/>
+          <w:color w:val="000000"/>
+          <w:sz w:val="26"/>
+          <w:szCs w:val="26"/>
+          <w:highlight w:val="white"/>
+        </w:rPr>
+        <w:t>open source</w:t>
+      </w:r>
+      <w:proofErr w:type="gramEnd"/>
+      <w:r>
+        <w:rPr>
+          <w:rFonts w:ascii="Times New Roman" w:eastAsia="Times New Roman" w:hAnsi="Times New Roman" w:cs="Times New Roman"/>
+          <w:color w:val="000000"/>
+          <w:sz w:val="26"/>
+          <w:szCs w:val="26"/>
+          <w:highlight w:val="white"/>
+        </w:rPr>
+        <w:t xml:space="preserve"> code.</w:t>
       </w:r>
     </w:p>
     <w:p>
@@ -1063,6 +1482,358 @@
     </w:p>
     <w:p>
       <w:pPr>
+        <w:pStyle w:val="ListParagraph"/>
+        <w:spacing w:before="360"/>
+        <w:ind w:left="360" w:firstLine="360"/>
+        <w:contextualSpacing w:val="0"/>
+        <w:jc w:val="both"/>
+        <w:rPr>
+          <w:rFonts w:ascii="Times New Roman" w:hAnsi="Times New Roman" w:cs="Times New Roman"/>
+          <w:sz w:val="26"/>
+          <w:szCs w:val="26"/>
+        </w:rPr>
+      </w:pPr>
+      <w:r>
+        <w:rPr>
+          <w:rFonts w:ascii="Times New Roman" w:hAnsi="Times New Roman" w:cs="Times New Roman"/>
+          <w:sz w:val="26"/>
+          <w:szCs w:val="26"/>
+        </w:rPr>
+        <w:t>(Trí)</w:t>
+      </w:r>
+    </w:p>
+    <w:p>
+      <w:pPr>
+        <w:pStyle w:val="ListParagraph"/>
+        <w:spacing w:before="240"/>
+        <w:ind w:left="360" w:firstLine="360"/>
+        <w:contextualSpacing w:val="0"/>
+        <w:jc w:val="both"/>
+        <w:rPr>
+          <w:rFonts w:ascii="Times New Roman" w:hAnsi="Times New Roman" w:cs="Times New Roman"/>
+          <w:sz w:val="26"/>
+          <w:szCs w:val="26"/>
+        </w:rPr>
+      </w:pPr>
+      <w:r>
+        <w:rPr>
+          <w:rFonts w:ascii="Times New Roman" w:hAnsi="Times New Roman" w:cs="Times New Roman"/>
+          <w:sz w:val="26"/>
+          <w:szCs w:val="26"/>
+        </w:rPr>
+        <w:t xml:space="preserve">Sud and Arthur (2003) evaluated </w:t>
+      </w:r>
+      <w:proofErr w:type="gramStart"/>
+      <w:r>
+        <w:rPr>
+          <w:rFonts w:ascii="Times New Roman" w:hAnsi="Times New Roman" w:cs="Times New Roman"/>
+          <w:sz w:val="26"/>
+          <w:szCs w:val="26"/>
+        </w:rPr>
+        <w:t>a number of</w:t>
+      </w:r>
+      <w:proofErr w:type="gramEnd"/>
+      <w:r>
+        <w:rPr>
+          <w:rFonts w:ascii="Times New Roman" w:hAnsi="Times New Roman" w:cs="Times New Roman"/>
+          <w:sz w:val="26"/>
+          <w:szCs w:val="26"/>
+        </w:rPr>
+        <w:t xml:space="preserve"> requirements management tools using the following dimensions:</w:t>
+      </w:r>
+    </w:p>
+    <w:p>
+      <w:pPr>
+        <w:pStyle w:val="ListParagraph"/>
+        <w:numPr>
+          <w:ilvl w:val="0"/>
+          <w:numId w:val="14"/>
+        </w:numPr>
+        <w:ind w:left="1080"/>
+        <w:jc w:val="both"/>
+        <w:rPr>
+          <w:rFonts w:ascii="Times New Roman" w:hAnsi="Times New Roman" w:cs="Times New Roman"/>
+          <w:sz w:val="26"/>
+          <w:szCs w:val="26"/>
+        </w:rPr>
+      </w:pPr>
+      <w:r>
+        <w:rPr>
+          <w:rFonts w:ascii="Times New Roman" w:hAnsi="Times New Roman" w:cs="Times New Roman"/>
+          <w:sz w:val="26"/>
+          <w:szCs w:val="26"/>
+        </w:rPr>
+        <w:t>Requirements traceability mechanism</w:t>
+      </w:r>
+    </w:p>
+    <w:p>
+      <w:pPr>
+        <w:pStyle w:val="ListParagraph"/>
+        <w:numPr>
+          <w:ilvl w:val="0"/>
+          <w:numId w:val="14"/>
+        </w:numPr>
+        <w:ind w:left="1080"/>
+        <w:jc w:val="both"/>
+        <w:rPr>
+          <w:rFonts w:ascii="Times New Roman" w:hAnsi="Times New Roman" w:cs="Times New Roman"/>
+          <w:sz w:val="26"/>
+          <w:szCs w:val="26"/>
+        </w:rPr>
+      </w:pPr>
+      <w:r>
+        <w:rPr>
+          <w:rFonts w:ascii="Times New Roman" w:hAnsi="Times New Roman" w:cs="Times New Roman"/>
+          <w:sz w:val="26"/>
+          <w:szCs w:val="26"/>
+        </w:rPr>
+        <w:t>Requirements analysis mechanism</w:t>
+      </w:r>
+    </w:p>
+    <w:p>
+      <w:pPr>
+        <w:pStyle w:val="ListParagraph"/>
+        <w:numPr>
+          <w:ilvl w:val="0"/>
+          <w:numId w:val="14"/>
+        </w:numPr>
+        <w:ind w:left="1080"/>
+        <w:jc w:val="both"/>
+        <w:rPr>
+          <w:rFonts w:ascii="Times New Roman" w:hAnsi="Times New Roman" w:cs="Times New Roman"/>
+          <w:sz w:val="26"/>
+          <w:szCs w:val="26"/>
+        </w:rPr>
+      </w:pPr>
+      <w:r>
+        <w:rPr>
+          <w:rFonts w:ascii="Times New Roman" w:hAnsi="Times New Roman" w:cs="Times New Roman"/>
+          <w:sz w:val="26"/>
+          <w:szCs w:val="26"/>
+        </w:rPr>
+        <w:t>Security and accessibility mechanism</w:t>
+      </w:r>
+    </w:p>
+    <w:p>
+      <w:pPr>
+        <w:pStyle w:val="ListParagraph"/>
+        <w:numPr>
+          <w:ilvl w:val="0"/>
+          <w:numId w:val="14"/>
+        </w:numPr>
+        <w:ind w:left="1080"/>
+        <w:jc w:val="both"/>
+        <w:rPr>
+          <w:rFonts w:ascii="Times New Roman" w:hAnsi="Times New Roman" w:cs="Times New Roman"/>
+          <w:sz w:val="26"/>
+          <w:szCs w:val="26"/>
+        </w:rPr>
+      </w:pPr>
+      <w:r>
+        <w:rPr>
+          <w:rFonts w:ascii="Times New Roman" w:hAnsi="Times New Roman" w:cs="Times New Roman"/>
+          <w:sz w:val="26"/>
+          <w:szCs w:val="26"/>
+        </w:rPr>
+        <w:lastRenderedPageBreak/>
+        <w:t>Portability and backend compatibility</w:t>
+      </w:r>
+    </w:p>
+    <w:p>
+      <w:pPr>
+        <w:pStyle w:val="ListParagraph"/>
+        <w:numPr>
+          <w:ilvl w:val="0"/>
+          <w:numId w:val="14"/>
+        </w:numPr>
+        <w:ind w:left="1080"/>
+        <w:jc w:val="both"/>
+        <w:rPr>
+          <w:rFonts w:ascii="Times New Roman" w:hAnsi="Times New Roman" w:cs="Times New Roman"/>
+          <w:sz w:val="26"/>
+          <w:szCs w:val="26"/>
+        </w:rPr>
+      </w:pPr>
+      <w:r>
+        <w:rPr>
+          <w:rFonts w:ascii="Times New Roman" w:hAnsi="Times New Roman" w:cs="Times New Roman"/>
+          <w:sz w:val="26"/>
+          <w:szCs w:val="26"/>
+        </w:rPr>
+        <w:t>Configuration management approach</w:t>
+      </w:r>
+    </w:p>
+    <w:p>
+      <w:pPr>
+        <w:pStyle w:val="ListParagraph"/>
+        <w:numPr>
+          <w:ilvl w:val="0"/>
+          <w:numId w:val="14"/>
+        </w:numPr>
+        <w:ind w:left="1080"/>
+        <w:jc w:val="both"/>
+        <w:rPr>
+          <w:rFonts w:ascii="Times New Roman" w:hAnsi="Times New Roman" w:cs="Times New Roman"/>
+          <w:sz w:val="26"/>
+          <w:szCs w:val="26"/>
+        </w:rPr>
+      </w:pPr>
+      <w:r>
+        <w:rPr>
+          <w:rFonts w:ascii="Times New Roman" w:hAnsi="Times New Roman" w:cs="Times New Roman"/>
+          <w:sz w:val="26"/>
+          <w:szCs w:val="26"/>
+        </w:rPr>
+        <w:t>Communication and collaboration mechanism</w:t>
+      </w:r>
+    </w:p>
+    <w:p>
+      <w:pPr>
+        <w:pStyle w:val="ListParagraph"/>
+        <w:numPr>
+          <w:ilvl w:val="0"/>
+          <w:numId w:val="14"/>
+        </w:numPr>
+        <w:ind w:left="1080"/>
+        <w:jc w:val="both"/>
+        <w:rPr>
+          <w:rFonts w:ascii="Times New Roman" w:hAnsi="Times New Roman" w:cs="Times New Roman"/>
+          <w:sz w:val="26"/>
+          <w:szCs w:val="26"/>
+        </w:rPr>
+      </w:pPr>
+      <w:r>
+        <w:rPr>
+          <w:rFonts w:ascii="Times New Roman" w:hAnsi="Times New Roman" w:cs="Times New Roman"/>
+          <w:sz w:val="26"/>
+          <w:szCs w:val="26"/>
+        </w:rPr>
+        <w:t xml:space="preserve">Change management </w:t>
+      </w:r>
+      <w:proofErr w:type="gramStart"/>
+      <w:r>
+        <w:rPr>
+          <w:rFonts w:ascii="Times New Roman" w:hAnsi="Times New Roman" w:cs="Times New Roman"/>
+          <w:sz w:val="26"/>
+          <w:szCs w:val="26"/>
+        </w:rPr>
+        <w:t>support</w:t>
+      </w:r>
+      <w:proofErr w:type="gramEnd"/>
+    </w:p>
+    <w:p>
+      <w:pPr>
+        <w:pStyle w:val="ListParagraph"/>
+        <w:numPr>
+          <w:ilvl w:val="0"/>
+          <w:numId w:val="14"/>
+        </w:numPr>
+        <w:ind w:left="1080"/>
+        <w:jc w:val="both"/>
+        <w:rPr>
+          <w:rFonts w:ascii="Times New Roman" w:hAnsi="Times New Roman" w:cs="Times New Roman"/>
+          <w:sz w:val="26"/>
+          <w:szCs w:val="26"/>
+        </w:rPr>
+      </w:pPr>
+      <w:r>
+        <w:rPr>
+          <w:rFonts w:ascii="Times New Roman" w:hAnsi="Times New Roman" w:cs="Times New Roman"/>
+          <w:sz w:val="26"/>
+          <w:szCs w:val="26"/>
+        </w:rPr>
+        <w:t>Online publishing support</w:t>
+      </w:r>
+    </w:p>
+    <w:p>
+      <w:pPr>
+        <w:pStyle w:val="ListParagraph"/>
+        <w:numPr>
+          <w:ilvl w:val="0"/>
+          <w:numId w:val="14"/>
+        </w:numPr>
+        <w:ind w:left="1080"/>
+        <w:jc w:val="both"/>
+        <w:rPr>
+          <w:rFonts w:ascii="Times New Roman" w:hAnsi="Times New Roman" w:cs="Times New Roman"/>
+          <w:sz w:val="26"/>
+          <w:szCs w:val="26"/>
+        </w:rPr>
+      </w:pPr>
+      <w:r>
+        <w:rPr>
+          <w:rFonts w:ascii="Times New Roman" w:hAnsi="Times New Roman" w:cs="Times New Roman"/>
+          <w:sz w:val="26"/>
+          <w:szCs w:val="26"/>
+        </w:rPr>
+        <w:t>Usability features such as word processor compatibility</w:t>
+      </w:r>
+    </w:p>
+    <w:p>
+      <w:pPr>
+        <w:pStyle w:val="ListParagraph"/>
+        <w:numPr>
+          <w:ilvl w:val="0"/>
+          <w:numId w:val="14"/>
+        </w:numPr>
+        <w:ind w:left="1080"/>
+        <w:jc w:val="both"/>
+        <w:rPr>
+          <w:rFonts w:ascii="Times New Roman" w:hAnsi="Times New Roman" w:cs="Times New Roman"/>
+          <w:sz w:val="26"/>
+          <w:szCs w:val="26"/>
+        </w:rPr>
+      </w:pPr>
+      <w:r>
+        <w:rPr>
+          <w:rFonts w:ascii="Times New Roman" w:hAnsi="Times New Roman" w:cs="Times New Roman"/>
+          <w:sz w:val="26"/>
+          <w:szCs w:val="26"/>
+        </w:rPr>
+        <w:t>SRS documentation format</w:t>
+      </w:r>
+    </w:p>
+    <w:p>
+      <w:pPr>
+        <w:pStyle w:val="ListParagraph"/>
+        <w:spacing w:before="240"/>
+        <w:ind w:left="360" w:firstLine="360"/>
+        <w:contextualSpacing w:val="0"/>
+        <w:jc w:val="both"/>
+        <w:rPr>
+          <w:rFonts w:ascii="Times New Roman" w:hAnsi="Times New Roman" w:cs="Times New Roman"/>
+          <w:sz w:val="26"/>
+          <w:szCs w:val="26"/>
+        </w:rPr>
+      </w:pPr>
+      <w:r>
+        <w:rPr>
+          <w:rFonts w:ascii="Times New Roman" w:hAnsi="Times New Roman" w:cs="Times New Roman"/>
+          <w:sz w:val="26"/>
+          <w:szCs w:val="26"/>
+        </w:rPr>
+        <w:t xml:space="preserve">While the findings of their study are now somewhat obsolete, </w:t>
+      </w:r>
+      <w:r>
+        <w:rPr>
+          <w:rFonts w:ascii="Times New Roman" w:hAnsi="Times New Roman" w:cs="Times New Roman"/>
+          <w:color w:val="FF0000"/>
+          <w:sz w:val="26"/>
+          <w:szCs w:val="26"/>
+        </w:rPr>
+        <w:t>these evaluation dimensions can be used by engineers to compare various commercial and open-source requirements management tools prior to adoption</w:t>
+      </w:r>
+      <w:r>
+        <w:rPr>
+          <w:rFonts w:ascii="Times New Roman" w:hAnsi="Times New Roman" w:cs="Times New Roman"/>
+          <w:sz w:val="26"/>
+          <w:szCs w:val="26"/>
+        </w:rPr>
+        <w:t>. For example, a simple checklist could be created using these dimensions, or a Likert scale–based evaluation could be conducted.</w:t>
+      </w:r>
+    </w:p>
+    <w:p>
+      <w:pPr>
         <w:ind w:left="720"/>
         <w:jc w:val="both"/>
         <w:rPr>
@@ -1080,6 +1851,7 @@
           <w:numId w:val="1"/>
         </w:numPr>
         <w:jc w:val="both"/>
+        <w:outlineLvl w:val="0"/>
         <w:rPr>
           <w:rFonts w:ascii="Times New Roman" w:hAnsi="Times New Roman" w:cs="Times New Roman"/>
           <w:b/>
@@ -1096,7 +1868,110 @@
           <w:sz w:val="26"/>
           <w:szCs w:val="26"/>
         </w:rPr>
-        <w:t>How can tools enable distributed, global requirements engineering activities? What are the drawbacks in this regard?</w:t>
+        <w:t xml:space="preserve">How can tools enable </w:t>
+      </w:r>
+      <w:r>
+        <w:rPr>
+          <w:rFonts w:ascii="Times New Roman" w:hAnsi="Times New Roman" w:cs="Times New Roman"/>
+          <w:b/>
+          <w:bCs/>
+          <w:sz w:val="26"/>
+          <w:szCs w:val="26"/>
+          <w:highlight w:val="yellow"/>
+        </w:rPr>
+        <w:t>distributed</w:t>
+      </w:r>
+      <w:r>
+        <w:rPr>
+          <w:rFonts w:ascii="Times New Roman" w:hAnsi="Times New Roman" w:cs="Times New Roman"/>
+          <w:b/>
+          <w:bCs/>
+          <w:sz w:val="26"/>
+          <w:szCs w:val="26"/>
+        </w:rPr>
+        <w:t xml:space="preserve">, </w:t>
+      </w:r>
+      <w:r>
+        <w:rPr>
+          <w:rFonts w:ascii="Times New Roman" w:hAnsi="Times New Roman" w:cs="Times New Roman"/>
+          <w:b/>
+          <w:bCs/>
+          <w:sz w:val="26"/>
+          <w:szCs w:val="26"/>
+          <w:highlight w:val="yellow"/>
+        </w:rPr>
+        <w:t>global</w:t>
+      </w:r>
+      <w:r>
+        <w:rPr>
+          <w:rFonts w:ascii="Times New Roman" w:hAnsi="Times New Roman" w:cs="Times New Roman"/>
+          <w:b/>
+          <w:bCs/>
+          <w:sz w:val="26"/>
+          <w:szCs w:val="26"/>
+        </w:rPr>
+        <w:t xml:space="preserve"> requirements engineering </w:t>
+      </w:r>
+      <w:r>
+        <w:rPr>
+          <w:rFonts w:ascii="Times New Roman" w:hAnsi="Times New Roman" w:cs="Times New Roman"/>
+          <w:b/>
+          <w:bCs/>
+          <w:sz w:val="26"/>
+          <w:szCs w:val="26"/>
+          <w:highlight w:val="yellow"/>
+        </w:rPr>
+        <w:t>activities</w:t>
+      </w:r>
+      <w:r>
+        <w:rPr>
+          <w:rFonts w:ascii="Times New Roman" w:hAnsi="Times New Roman" w:cs="Times New Roman"/>
+          <w:b/>
+          <w:bCs/>
+          <w:sz w:val="26"/>
+          <w:szCs w:val="26"/>
+        </w:rPr>
+        <w:t xml:space="preserve">? What are the </w:t>
+      </w:r>
+      <w:r>
+        <w:rPr>
+          <w:rFonts w:ascii="Times New Roman" w:hAnsi="Times New Roman" w:cs="Times New Roman"/>
+          <w:b/>
+          <w:bCs/>
+          <w:sz w:val="26"/>
+          <w:szCs w:val="26"/>
+          <w:highlight w:val="yellow"/>
+        </w:rPr>
+        <w:t>drawbacks</w:t>
+      </w:r>
+      <w:r>
+        <w:rPr>
+          <w:rFonts w:ascii="Times New Roman" w:hAnsi="Times New Roman" w:cs="Times New Roman"/>
+          <w:b/>
+          <w:bCs/>
+          <w:sz w:val="26"/>
+          <w:szCs w:val="26"/>
+        </w:rPr>
+        <w:t xml:space="preserve"> in this regard?</w:t>
+      </w:r>
+    </w:p>
+    <w:p>
+      <w:pPr>
+        <w:pStyle w:val="ListParagraph"/>
+        <w:jc w:val="both"/>
+        <w:rPr>
+          <w:rFonts w:ascii="Times New Roman" w:hAnsi="Times New Roman" w:cs="Times New Roman"/>
+          <w:sz w:val="26"/>
+          <w:szCs w:val="26"/>
+        </w:rPr>
+      </w:pPr>
+      <w:r>
+        <w:rPr>
+          <w:rFonts w:ascii="Times New Roman" w:hAnsi="Times New Roman" w:cs="Times New Roman"/>
+          <w:sz w:val="26"/>
+          <w:szCs w:val="26"/>
+        </w:rPr>
+        <w:t>(Tùng)</w:t>
       </w:r>
     </w:p>
     <w:p>
@@ -1146,7 +2021,23 @@
           <w:sz w:val="26"/>
           <w:szCs w:val="26"/>
         </w:rPr>
-        <w:t>Collaboration Platforms: Tools like Jira, Trello, and Github project help enable real-time collaboration between team members regardless of their geographic location. These platforms allow teams to manage, track, and update tickets, ensuring everyone has the same information.</w:t>
+        <w:t xml:space="preserve">Collaboration Platforms: Tools like Jira, Trello, and </w:t>
+      </w:r>
+      <w:r>
+        <w:rPr>
+          <w:rFonts w:ascii="Times New Roman" w:hAnsi="Times New Roman" w:cs="Times New Roman"/>
+          <w:sz w:val="26"/>
+          <w:szCs w:val="26"/>
+        </w:rPr>
+        <w:t>GitHub</w:t>
+      </w:r>
+      <w:r>
+        <w:rPr>
+          <w:rFonts w:ascii="Times New Roman" w:hAnsi="Times New Roman" w:cs="Times New Roman"/>
+          <w:sz w:val="26"/>
+          <w:szCs w:val="26"/>
+        </w:rPr>
+        <w:t xml:space="preserve"> project help enable real-time collaboration between team members regardless of their geographic location. These platforms allow teams to manage, track, and update tickets, ensuring everyone has the same information.</w:t>
       </w:r>
     </w:p>
     <w:p>
@@ -1169,7 +2060,39 @@
           <w:sz w:val="26"/>
           <w:szCs w:val="26"/>
         </w:rPr>
-        <w:t>Meeting: Many apps support you calling directly with video rendering, like Microsoft Teams, Discord, Google Meets., .... It also allow you to send message,  file in real time.</w:t>
+        <w:t xml:space="preserve">Meeting: Many apps support you calling directly with video rendering, like Microsoft Teams, Discord, Google Meets., .... It also </w:t>
+      </w:r>
+      <w:r>
+        <w:rPr>
+          <w:rFonts w:ascii="Times New Roman" w:hAnsi="Times New Roman" w:cs="Times New Roman"/>
+          <w:sz w:val="26"/>
+          <w:szCs w:val="26"/>
+        </w:rPr>
+        <w:t>allows</w:t>
+      </w:r>
+      <w:r>
+        <w:rPr>
+          <w:rFonts w:ascii="Times New Roman" w:hAnsi="Times New Roman" w:cs="Times New Roman"/>
+          <w:sz w:val="26"/>
+          <w:szCs w:val="26"/>
+        </w:rPr>
+        <w:t xml:space="preserve"> you to send </w:t>
+      </w:r>
+      <w:r>
+        <w:rPr>
+          <w:rFonts w:ascii="Times New Roman" w:hAnsi="Times New Roman" w:cs="Times New Roman"/>
+          <w:sz w:val="26"/>
+          <w:szCs w:val="26"/>
+        </w:rPr>
+        <w:t>messages and file</w:t>
+      </w:r>
+      <w:r>
+        <w:rPr>
+          <w:rFonts w:ascii="Times New Roman" w:hAnsi="Times New Roman" w:cs="Times New Roman"/>
+          <w:sz w:val="26"/>
+          <w:szCs w:val="26"/>
+        </w:rPr>
+        <w:t xml:space="preserve"> in real time.</w:t>
       </w:r>
     </w:p>
     <w:p>
@@ -1192,7 +2115,39 @@
           <w:sz w:val="26"/>
           <w:szCs w:val="26"/>
         </w:rPr>
-        <w:t>Cloud-Based Requirement Management Tools: Easy sharing file between many  people, easy access to the last version of documents.</w:t>
+        <w:t xml:space="preserve">Cloud-Based Requirement Management Tools: Easy sharing </w:t>
+      </w:r>
+      <w:r>
+        <w:rPr>
+          <w:rFonts w:ascii="Times New Roman" w:hAnsi="Times New Roman" w:cs="Times New Roman"/>
+          <w:sz w:val="26"/>
+          <w:szCs w:val="26"/>
+        </w:rPr>
+        <w:t>files</w:t>
+      </w:r>
+      <w:r>
+        <w:rPr>
+          <w:rFonts w:ascii="Times New Roman" w:hAnsi="Times New Roman" w:cs="Times New Roman"/>
+          <w:sz w:val="26"/>
+          <w:szCs w:val="26"/>
+        </w:rPr>
+        <w:t xml:space="preserve"> between </w:t>
+      </w:r>
+      <w:r>
+        <w:rPr>
+          <w:rFonts w:ascii="Times New Roman" w:hAnsi="Times New Roman" w:cs="Times New Roman"/>
+          <w:sz w:val="26"/>
+          <w:szCs w:val="26"/>
+        </w:rPr>
+        <w:t>many people</w:t>
+      </w:r>
+      <w:r>
+        <w:rPr>
+          <w:rFonts w:ascii="Times New Roman" w:hAnsi="Times New Roman" w:cs="Times New Roman"/>
+          <w:sz w:val="26"/>
+          <w:szCs w:val="26"/>
+        </w:rPr>
+        <w:t>, easy access to the last version of documents.</w:t>
       </w:r>
     </w:p>
     <w:p>
@@ -1267,7 +2222,25 @@
           <w:sz w:val="26"/>
           <w:szCs w:val="26"/>
         </w:rPr>
-        <w:t xml:space="preserve">Technical challenge: Need to learn how to use the tools before using it </w:t>
+        <w:t xml:space="preserve">Technical challenge: Need to learn how to use the tools before using </w:t>
+      </w:r>
+      <w:proofErr w:type="gramStart"/>
+      <w:r>
+        <w:rPr>
+          <w:rFonts w:ascii="Times New Roman" w:hAnsi="Times New Roman" w:cs="Times New Roman"/>
+          <w:sz w:val="26"/>
+          <w:szCs w:val="26"/>
+        </w:rPr>
+        <w:t>it</w:t>
+      </w:r>
+      <w:proofErr w:type="gramEnd"/>
+      <w:r>
+        <w:rPr>
+          <w:rFonts w:ascii="Times New Roman" w:hAnsi="Times New Roman" w:cs="Times New Roman"/>
+          <w:sz w:val="26"/>
+          <w:szCs w:val="26"/>
+        </w:rPr>
+        <w:t xml:space="preserve"> </w:t>
       </w:r>
       <w:r>
         <w:rPr>
@@ -1300,8 +2273,15 @@
           <w:sz w:val="26"/>
           <w:szCs w:val="26"/>
         </w:rPr>
-        <w:lastRenderedPageBreak/>
-        <w:t>Communication Barriers: Despite communication tools, cultural and language differences can still pose challenges in understanding requirements, leading to misunderstandings and misinterpretations</w:t>
+        <w:t xml:space="preserve">Communication Barriers: Despite communication tools, cultural and language differences can still pose challenges in understanding requirements, leading to misunderstandings and </w:t>
+      </w:r>
+      <w:r>
+        <w:rPr>
+          <w:rFonts w:ascii="Times New Roman" w:hAnsi="Times New Roman" w:cs="Times New Roman"/>
+          <w:sz w:val="26"/>
+          <w:szCs w:val="26"/>
+        </w:rPr>
+        <w:t>misinterpretations.</w:t>
       </w:r>
     </w:p>
     <w:p>
@@ -1352,6 +2332,7 @@
     </w:p>
     <w:p>
       <w:pPr>
+        <w:ind w:left="720"/>
         <w:jc w:val="both"/>
         <w:rPr>
           <w:rFonts w:ascii="Times New Roman" w:hAnsi="Times New Roman" w:cs="Times New Roman"/>
@@ -1359,6 +2340,556 @@
           <w:szCs w:val="26"/>
         </w:rPr>
       </w:pPr>
+      <w:r>
+        <w:rPr>
+          <w:rFonts w:ascii="Times New Roman" w:hAnsi="Times New Roman" w:cs="Times New Roman"/>
+          <w:sz w:val="26"/>
+          <w:szCs w:val="26"/>
+        </w:rPr>
+        <w:lastRenderedPageBreak/>
+        <w:t>(Trí)</w:t>
+      </w:r>
+    </w:p>
+    <w:p>
+      <w:pPr>
+        <w:pStyle w:val="ListParagraph"/>
+        <w:numPr>
+          <w:ilvl w:val="0"/>
+          <w:numId w:val="16"/>
+        </w:numPr>
+        <w:contextualSpacing w:val="0"/>
+        <w:jc w:val="both"/>
+        <w:rPr>
+          <w:rFonts w:ascii="Times New Roman" w:hAnsi="Times New Roman" w:cs="Times New Roman"/>
+          <w:b/>
+          <w:bCs/>
+          <w:sz w:val="26"/>
+          <w:szCs w:val="26"/>
+        </w:rPr>
+      </w:pPr>
+      <w:r>
+        <w:rPr>
+          <w:rFonts w:ascii="Times New Roman" w:hAnsi="Times New Roman" w:cs="Times New Roman"/>
+          <w:b/>
+          <w:bCs/>
+          <w:sz w:val="26"/>
+          <w:szCs w:val="26"/>
+        </w:rPr>
+        <w:t xml:space="preserve">How </w:t>
+      </w:r>
+      <w:r>
+        <w:rPr>
+          <w:rFonts w:ascii="Times New Roman" w:hAnsi="Times New Roman" w:cs="Times New Roman"/>
+          <w:b/>
+          <w:bCs/>
+          <w:sz w:val="26"/>
+          <w:szCs w:val="26"/>
+        </w:rPr>
+        <w:t>tools enable distributed, global requirements engineering activities</w:t>
+      </w:r>
+      <w:r>
+        <w:rPr>
+          <w:rFonts w:ascii="Times New Roman" w:hAnsi="Times New Roman" w:cs="Times New Roman"/>
+          <w:b/>
+          <w:bCs/>
+          <w:sz w:val="26"/>
+          <w:szCs w:val="26"/>
+        </w:rPr>
+        <w:t>:</w:t>
+      </w:r>
+    </w:p>
+    <w:p>
+      <w:pPr>
+        <w:pStyle w:val="ListParagraph"/>
+        <w:ind w:left="1080" w:firstLine="360"/>
+        <w:contextualSpacing w:val="0"/>
+        <w:jc w:val="both"/>
+        <w:rPr>
+          <w:rFonts w:ascii="Times New Roman" w:hAnsi="Times New Roman" w:cs="Times New Roman"/>
+          <w:sz w:val="26"/>
+          <w:szCs w:val="26"/>
+        </w:rPr>
+      </w:pPr>
+      <w:r>
+        <w:rPr>
+          <w:rFonts w:ascii="Times New Roman" w:hAnsi="Times New Roman" w:cs="Times New Roman"/>
+          <w:color w:val="FF0000"/>
+          <w:sz w:val="26"/>
+          <w:szCs w:val="26"/>
+        </w:rPr>
+        <w:t>Various mobile technologies such as cell phones and personal digital assistants can be used to capture requirements information in place</w:t>
+      </w:r>
+      <w:r>
+        <w:rPr>
+          <w:rFonts w:ascii="Times New Roman" w:hAnsi="Times New Roman" w:cs="Times New Roman"/>
+          <w:sz w:val="26"/>
+          <w:szCs w:val="26"/>
+        </w:rPr>
+        <w:t xml:space="preserve">. For example, while physicians are working with patients, they can transmit information about the activities they are conducting directly to the requirements engineer, without the latter having to be on site. </w:t>
+      </w:r>
+      <w:r>
+        <w:rPr>
+          <w:rFonts w:ascii="Times New Roman" w:hAnsi="Times New Roman" w:cs="Times New Roman"/>
+          <w:color w:val="FF0000"/>
+          <w:sz w:val="26"/>
+          <w:szCs w:val="26"/>
+        </w:rPr>
+        <w:t>Using mobile devices is particularly useful because they enable instantaneous recording of ideas and discoveries</w:t>
+      </w:r>
+      <w:r>
+        <w:rPr>
+          <w:rFonts w:ascii="Times New Roman" w:hAnsi="Times New Roman" w:cs="Times New Roman"/>
+          <w:sz w:val="26"/>
+          <w:szCs w:val="26"/>
+        </w:rPr>
+        <w:t xml:space="preserve">. Such an approach can support brainstorming, scenario generation, surveys, and many other standard requirements elicitation techniques </w:t>
+      </w:r>
+      <w:r>
+        <w:rPr>
+          <w:rFonts w:ascii="Times New Roman" w:hAnsi="Times New Roman" w:cs="Times New Roman"/>
+          <w:color w:val="FF0000"/>
+          <w:sz w:val="26"/>
+          <w:szCs w:val="26"/>
+        </w:rPr>
+        <w:t>even when the customer is not easily accessible (such as in offshore software development situations)</w:t>
+      </w:r>
+      <w:r>
+        <w:rPr>
+          <w:rFonts w:ascii="Times New Roman" w:hAnsi="Times New Roman" w:cs="Times New Roman"/>
+          <w:sz w:val="26"/>
+          <w:szCs w:val="26"/>
+        </w:rPr>
+        <w:t>.</w:t>
+      </w:r>
+    </w:p>
+    <w:p>
+      <w:pPr>
+        <w:pStyle w:val="ListParagraph"/>
+        <w:ind w:left="1080" w:firstLine="360"/>
+        <w:contextualSpacing w:val="0"/>
+        <w:jc w:val="both"/>
+        <w:rPr>
+          <w:rFonts w:ascii="Times New Roman" w:hAnsi="Times New Roman" w:cs="Times New Roman"/>
+          <w:sz w:val="26"/>
+          <w:szCs w:val="26"/>
+        </w:rPr>
+      </w:pPr>
+      <w:r>
+        <w:rPr>
+          <w:rFonts w:ascii="Times New Roman" w:hAnsi="Times New Roman" w:cs="Times New Roman"/>
+          <w:sz w:val="26"/>
+          <w:szCs w:val="26"/>
+        </w:rPr>
+        <w:t xml:space="preserve">For example, Lutz et al. (2012) developed an application called </w:t>
+      </w:r>
+      <w:proofErr w:type="spellStart"/>
+      <w:r>
+        <w:rPr>
+          <w:rFonts w:ascii="Times New Roman" w:hAnsi="Times New Roman" w:cs="Times New Roman"/>
+          <w:b/>
+          <w:bCs/>
+          <w:color w:val="FF0000"/>
+          <w:sz w:val="26"/>
+          <w:szCs w:val="26"/>
+        </w:rPr>
+        <w:t>CREWSpace</w:t>
+      </w:r>
+      <w:proofErr w:type="spellEnd"/>
+      <w:r>
+        <w:rPr>
+          <w:rFonts w:ascii="Times New Roman" w:hAnsi="Times New Roman" w:cs="Times New Roman"/>
+          <w:color w:val="FF0000"/>
+          <w:sz w:val="26"/>
+          <w:szCs w:val="26"/>
+        </w:rPr>
+        <w:t xml:space="preserve"> </w:t>
+      </w:r>
+      <w:r>
+        <w:rPr>
+          <w:rFonts w:ascii="Times New Roman" w:hAnsi="Times New Roman" w:cs="Times New Roman"/>
+          <w:sz w:val="26"/>
+          <w:szCs w:val="26"/>
+        </w:rPr>
+        <w:t xml:space="preserve">that allowed users to role-play through Android-enabled devices such as smartphones and tablets and, in doing so, to interact with a representation model displayed on a shared screen. </w:t>
+      </w:r>
+      <w:r>
+        <w:rPr>
+          <w:rFonts w:ascii="Times New Roman" w:hAnsi="Times New Roman" w:cs="Times New Roman"/>
+          <w:color w:val="FF0000"/>
+          <w:sz w:val="26"/>
+          <w:szCs w:val="26"/>
+        </w:rPr>
+        <w:t>By keeping track of the role-playing states, the software was able to create CRC cards, which are a brainstorming tool used in object-oriented software systems. The CRC cards could then be incorporated into the requirements document</w:t>
+      </w:r>
+      <w:r>
+        <w:rPr>
+          <w:rFonts w:ascii="Times New Roman" w:hAnsi="Times New Roman" w:cs="Times New Roman"/>
+          <w:sz w:val="26"/>
+          <w:szCs w:val="26"/>
+        </w:rPr>
+        <w:t>.</w:t>
+      </w:r>
+    </w:p>
+    <w:p>
+      <w:pPr>
+        <w:pStyle w:val="ListParagraph"/>
+        <w:ind w:left="1080" w:firstLine="360"/>
+        <w:jc w:val="both"/>
+        <w:rPr>
+          <w:rFonts w:ascii="Times New Roman" w:hAnsi="Times New Roman" w:cs="Times New Roman"/>
+          <w:sz w:val="26"/>
+          <w:szCs w:val="26"/>
+        </w:rPr>
+      </w:pPr>
+      <w:r>
+        <w:rPr>
+          <w:rFonts w:ascii="Times New Roman" w:hAnsi="Times New Roman" w:cs="Times New Roman"/>
+          <w:sz w:val="26"/>
+          <w:szCs w:val="26"/>
+        </w:rPr>
+        <w:t xml:space="preserve">A second example is the </w:t>
+      </w:r>
+      <w:r>
+        <w:rPr>
+          <w:rFonts w:ascii="Times New Roman" w:hAnsi="Times New Roman" w:cs="Times New Roman"/>
+          <w:b/>
+          <w:bCs/>
+          <w:color w:val="FF0000"/>
+          <w:sz w:val="26"/>
+          <w:szCs w:val="26"/>
+        </w:rPr>
+        <w:t>Mobile Scenario Presenter (MSP)</w:t>
+      </w:r>
+      <w:r>
+        <w:rPr>
+          <w:rFonts w:ascii="Times New Roman" w:hAnsi="Times New Roman" w:cs="Times New Roman"/>
+          <w:color w:val="FF0000"/>
+          <w:sz w:val="26"/>
+          <w:szCs w:val="26"/>
+        </w:rPr>
+        <w:t xml:space="preserve"> </w:t>
+      </w:r>
+      <w:r>
+        <w:rPr>
+          <w:rFonts w:ascii="Times New Roman" w:hAnsi="Times New Roman" w:cs="Times New Roman"/>
+          <w:sz w:val="26"/>
+          <w:szCs w:val="26"/>
+        </w:rPr>
+        <w:t xml:space="preserve">that has been developed by the Johannes Kepler University of Linz, Austria, and the City University London, UK. </w:t>
+      </w:r>
+      <w:r>
+        <w:rPr>
+          <w:rFonts w:ascii="Times New Roman" w:hAnsi="Times New Roman" w:cs="Times New Roman"/>
+          <w:color w:val="FF0000"/>
+          <w:sz w:val="26"/>
+          <w:szCs w:val="26"/>
+        </w:rPr>
+        <w:t>The application allows for both mobile analysts and future system users to acquire requirements systematically and in situ using structured scenarios</w:t>
+      </w:r>
+      <w:r>
+        <w:rPr>
+          <w:rFonts w:ascii="Times New Roman" w:hAnsi="Times New Roman" w:cs="Times New Roman"/>
+          <w:sz w:val="26"/>
+          <w:szCs w:val="26"/>
+        </w:rPr>
+        <w:t>.</w:t>
+      </w:r>
+    </w:p>
+    <w:p>
+      <w:pPr>
+        <w:pStyle w:val="ListParagraph"/>
+        <w:ind w:left="1080" w:firstLine="360"/>
+        <w:jc w:val="both"/>
+        <w:rPr>
+          <w:rFonts w:ascii="Times New Roman" w:hAnsi="Times New Roman" w:cs="Times New Roman"/>
+          <w:sz w:val="26"/>
+          <w:szCs w:val="26"/>
+        </w:rPr>
+      </w:pPr>
+    </w:p>
+    <w:p>
+      <w:pPr>
+        <w:pStyle w:val="ListParagraph"/>
+        <w:ind w:left="1080" w:firstLine="360"/>
+        <w:contextualSpacing w:val="0"/>
+        <w:jc w:val="both"/>
+        <w:rPr>
+          <w:rFonts w:ascii="Times New Roman" w:hAnsi="Times New Roman" w:cs="Times New Roman"/>
+          <w:sz w:val="26"/>
+          <w:szCs w:val="26"/>
+        </w:rPr>
+      </w:pPr>
+      <w:r>
+        <w:rPr>
+          <w:rFonts w:ascii="Times New Roman" w:hAnsi="Times New Roman" w:cs="Times New Roman"/>
+          <w:b/>
+          <w:bCs/>
+          <w:color w:val="FF0000"/>
+          <w:sz w:val="26"/>
+          <w:szCs w:val="26"/>
+        </w:rPr>
+        <w:t>Arena-M</w:t>
+      </w:r>
+      <w:r>
+        <w:rPr>
+          <w:rFonts w:ascii="Times New Roman" w:hAnsi="Times New Roman" w:cs="Times New Roman"/>
+          <w:color w:val="FF0000"/>
+          <w:sz w:val="26"/>
+          <w:szCs w:val="26"/>
+        </w:rPr>
+        <w:t xml:space="preserve"> </w:t>
+      </w:r>
+      <w:r>
+        <w:rPr>
+          <w:rFonts w:ascii="Times New Roman" w:hAnsi="Times New Roman" w:cs="Times New Roman"/>
+          <w:sz w:val="26"/>
+          <w:szCs w:val="26"/>
+        </w:rPr>
+        <w:t xml:space="preserve">(Anytime, Anyplace Requirements Negotiation Aids - Mobile) is the third example. </w:t>
+      </w:r>
+      <w:r>
+        <w:rPr>
+          <w:rFonts w:ascii="Times New Roman" w:hAnsi="Times New Roman" w:cs="Times New Roman"/>
+          <w:color w:val="FF0000"/>
+          <w:sz w:val="26"/>
+          <w:szCs w:val="26"/>
+        </w:rPr>
+        <w:t>It is a mobile application that provides support for distributed requirements negotiations</w:t>
+      </w:r>
+      <w:r>
+        <w:rPr>
+          <w:rFonts w:ascii="Times New Roman" w:hAnsi="Times New Roman" w:cs="Times New Roman"/>
+          <w:sz w:val="26"/>
+          <w:szCs w:val="26"/>
+        </w:rPr>
+        <w:t>.</w:t>
+      </w:r>
+    </w:p>
+    <w:p>
+      <w:pPr>
+        <w:pStyle w:val="ListParagraph"/>
+        <w:numPr>
+          <w:ilvl w:val="0"/>
+          <w:numId w:val="16"/>
+        </w:numPr>
+        <w:contextualSpacing w:val="0"/>
+        <w:jc w:val="both"/>
+        <w:rPr>
+          <w:rFonts w:ascii="Times New Roman" w:hAnsi="Times New Roman" w:cs="Times New Roman"/>
+          <w:sz w:val="26"/>
+          <w:szCs w:val="26"/>
+        </w:rPr>
+      </w:pPr>
+      <w:r>
+        <w:rPr>
+          <w:rFonts w:ascii="Times New Roman" w:hAnsi="Times New Roman" w:cs="Times New Roman"/>
+          <w:b/>
+          <w:bCs/>
+          <w:sz w:val="26"/>
+          <w:szCs w:val="26"/>
+        </w:rPr>
+        <w:t>Drawbacks</w:t>
+      </w:r>
+      <w:r>
+        <w:rPr>
+          <w:rFonts w:ascii="Times New Roman" w:hAnsi="Times New Roman" w:cs="Times New Roman"/>
+          <w:sz w:val="26"/>
+          <w:szCs w:val="26"/>
+        </w:rPr>
+        <w:t xml:space="preserve"> (personal opinions, not in book)</w:t>
+      </w:r>
+      <w:r>
+        <w:rPr>
+          <w:rFonts w:ascii="Times New Roman" w:hAnsi="Times New Roman" w:cs="Times New Roman"/>
+          <w:sz w:val="26"/>
+          <w:szCs w:val="26"/>
+        </w:rPr>
+        <w:t>:</w:t>
+      </w:r>
+    </w:p>
+    <w:p>
+      <w:pPr>
+        <w:pStyle w:val="ListParagraph"/>
+        <w:ind w:left="1080"/>
+        <w:contextualSpacing w:val="0"/>
+        <w:jc w:val="both"/>
+        <w:rPr>
+          <w:rFonts w:ascii="Times New Roman" w:hAnsi="Times New Roman" w:cs="Times New Roman"/>
+          <w:sz w:val="26"/>
+          <w:szCs w:val="26"/>
+        </w:rPr>
+      </w:pPr>
+      <w:r>
+        <w:rPr>
+          <w:rFonts w:ascii="Times New Roman" w:hAnsi="Times New Roman" w:cs="Times New Roman"/>
+          <w:sz w:val="26"/>
+          <w:szCs w:val="26"/>
+        </w:rPr>
+        <w:t>D</w:t>
+      </w:r>
+      <w:r>
+        <w:rPr>
+          <w:rFonts w:ascii="Times New Roman" w:hAnsi="Times New Roman" w:cs="Times New Roman"/>
+          <w:sz w:val="26"/>
+          <w:szCs w:val="26"/>
+        </w:rPr>
+        <w:t>istributed collaboration can also face challenges like:</w:t>
+      </w:r>
+    </w:p>
+    <w:p>
+      <w:pPr>
+        <w:pStyle w:val="ListParagraph"/>
+        <w:numPr>
+          <w:ilvl w:val="1"/>
+          <w:numId w:val="16"/>
+        </w:numPr>
+        <w:jc w:val="both"/>
+        <w:rPr>
+          <w:rFonts w:ascii="Times New Roman" w:hAnsi="Times New Roman" w:cs="Times New Roman"/>
+          <w:sz w:val="26"/>
+          <w:szCs w:val="26"/>
+        </w:rPr>
+      </w:pPr>
+      <w:r>
+        <w:rPr>
+          <w:rFonts w:ascii="Times New Roman" w:hAnsi="Times New Roman" w:cs="Times New Roman"/>
+          <w:sz w:val="26"/>
+          <w:szCs w:val="26"/>
+        </w:rPr>
+        <w:t xml:space="preserve">Time zone differences </w:t>
+      </w:r>
+      <w:r>
+        <w:rPr>
+          <w:rFonts w:ascii="Times New Roman" w:hAnsi="Times New Roman" w:cs="Times New Roman"/>
+          <w:sz w:val="26"/>
+          <w:szCs w:val="26"/>
+        </w:rPr>
+        <w:t>affect</w:t>
+      </w:r>
+      <w:r>
+        <w:rPr>
+          <w:rFonts w:ascii="Times New Roman" w:hAnsi="Times New Roman" w:cs="Times New Roman"/>
+          <w:sz w:val="26"/>
+          <w:szCs w:val="26"/>
+        </w:rPr>
+        <w:t xml:space="preserve"> meeting schedules and real-time collaboration.</w:t>
+      </w:r>
+    </w:p>
+    <w:p>
+      <w:pPr>
+        <w:pStyle w:val="ListParagraph"/>
+        <w:numPr>
+          <w:ilvl w:val="1"/>
+          <w:numId w:val="16"/>
+        </w:numPr>
+        <w:jc w:val="both"/>
+        <w:rPr>
+          <w:rFonts w:ascii="Times New Roman" w:hAnsi="Times New Roman" w:cs="Times New Roman"/>
+          <w:sz w:val="26"/>
+          <w:szCs w:val="26"/>
+        </w:rPr>
+      </w:pPr>
+      <w:r>
+        <w:rPr>
+          <w:rFonts w:ascii="Times New Roman" w:hAnsi="Times New Roman" w:cs="Times New Roman"/>
+          <w:sz w:val="26"/>
+          <w:szCs w:val="26"/>
+        </w:rPr>
+        <w:t>Cultural and language barriers in distributed communication.</w:t>
+      </w:r>
+    </w:p>
+    <w:p>
+      <w:pPr>
+        <w:pStyle w:val="ListParagraph"/>
+        <w:numPr>
+          <w:ilvl w:val="1"/>
+          <w:numId w:val="16"/>
+        </w:numPr>
+        <w:jc w:val="both"/>
+        <w:rPr>
+          <w:rFonts w:ascii="Times New Roman" w:hAnsi="Times New Roman" w:cs="Times New Roman"/>
+          <w:sz w:val="26"/>
+          <w:szCs w:val="26"/>
+        </w:rPr>
+      </w:pPr>
+      <w:r>
+        <w:rPr>
+          <w:rFonts w:ascii="Times New Roman" w:hAnsi="Times New Roman" w:cs="Times New Roman"/>
+          <w:sz w:val="26"/>
+          <w:szCs w:val="26"/>
+        </w:rPr>
+        <w:t>Reliance on network connectivity and infrastructure across locations.</w:t>
+      </w:r>
+    </w:p>
+    <w:p>
+      <w:pPr>
+        <w:pStyle w:val="ListParagraph"/>
+        <w:numPr>
+          <w:ilvl w:val="1"/>
+          <w:numId w:val="16"/>
+        </w:numPr>
+        <w:jc w:val="both"/>
+        <w:rPr>
+          <w:rFonts w:ascii="Times New Roman" w:hAnsi="Times New Roman" w:cs="Times New Roman"/>
+          <w:sz w:val="26"/>
+          <w:szCs w:val="26"/>
+        </w:rPr>
+      </w:pPr>
+      <w:r>
+        <w:rPr>
+          <w:rFonts w:ascii="Times New Roman" w:hAnsi="Times New Roman" w:cs="Times New Roman"/>
+          <w:sz w:val="26"/>
+          <w:szCs w:val="26"/>
+        </w:rPr>
+        <w:t>Difficulty in resolving conflicts, misunderstandings remotely without face-to-face interaction.</w:t>
+      </w:r>
+    </w:p>
+    <w:p>
+      <w:pPr>
+        <w:pStyle w:val="ListParagraph"/>
+        <w:numPr>
+          <w:ilvl w:val="1"/>
+          <w:numId w:val="16"/>
+        </w:numPr>
+        <w:jc w:val="both"/>
+        <w:rPr>
+          <w:rFonts w:ascii="Times New Roman" w:hAnsi="Times New Roman" w:cs="Times New Roman"/>
+          <w:sz w:val="26"/>
+          <w:szCs w:val="26"/>
+        </w:rPr>
+      </w:pPr>
+      <w:r>
+        <w:rPr>
+          <w:rFonts w:ascii="Times New Roman" w:hAnsi="Times New Roman" w:cs="Times New Roman"/>
+          <w:sz w:val="26"/>
+          <w:szCs w:val="26"/>
+        </w:rPr>
+        <w:t>Information silos due to non-integration of tools across dispersed teams.</w:t>
+      </w:r>
+    </w:p>
+    <w:p>
+      <w:pPr>
+        <w:pStyle w:val="ListParagraph"/>
+        <w:numPr>
+          <w:ilvl w:val="1"/>
+          <w:numId w:val="16"/>
+        </w:numPr>
+        <w:contextualSpacing w:val="0"/>
+        <w:jc w:val="both"/>
+        <w:rPr>
+          <w:rFonts w:ascii="Times New Roman" w:hAnsi="Times New Roman" w:cs="Times New Roman"/>
+          <w:sz w:val="26"/>
+          <w:szCs w:val="26"/>
+        </w:rPr>
+      </w:pPr>
+      <w:r>
+        <w:rPr>
+          <w:rFonts w:ascii="Times New Roman" w:hAnsi="Times New Roman" w:cs="Times New Roman"/>
+          <w:sz w:val="26"/>
+          <w:szCs w:val="26"/>
+        </w:rPr>
+        <w:t>Learning multiple tools instead of a unified interface.</w:t>
+      </w:r>
     </w:p>
     <w:p>
       <w:pPr>
@@ -1368,6 +2899,7 @@
           <w:numId w:val="1"/>
         </w:numPr>
         <w:jc w:val="both"/>
+        <w:outlineLvl w:val="0"/>
         <w:rPr>
           <w:rFonts w:ascii="Times New Roman" w:hAnsi="Times New Roman" w:cs="Times New Roman"/>
           <w:b/>
@@ -1384,7 +2916,27 @@
           <w:sz w:val="26"/>
           <w:szCs w:val="26"/>
         </w:rPr>
+        <w:lastRenderedPageBreak/>
         <w:t>If an environment does not currently engage in solid requirements engineering practices, should tools be introduced?</w:t>
+      </w:r>
+    </w:p>
+    <w:p>
+      <w:pPr>
+        <w:pStyle w:val="ListParagraph"/>
+        <w:jc w:val="both"/>
+        <w:rPr>
+          <w:rFonts w:ascii="Times New Roman" w:hAnsi="Times New Roman" w:cs="Times New Roman"/>
+          <w:sz w:val="26"/>
+          <w:szCs w:val="26"/>
+        </w:rPr>
+      </w:pPr>
+      <w:r>
+        <w:rPr>
+          <w:rFonts w:ascii="Times New Roman" w:hAnsi="Times New Roman" w:cs="Times New Roman"/>
+          <w:sz w:val="26"/>
+          <w:szCs w:val="26"/>
+        </w:rPr>
+        <w:t>(Tùng)</w:t>
       </w:r>
     </w:p>
     <w:p>
@@ -1499,7 +3051,15 @@
           <w:sz w:val="26"/>
           <w:szCs w:val="26"/>
         </w:rPr>
-        <w:t>Developing a comprehensive change management plan that addresses concerns, provides support, and highlights the advantages of the new tools to encourage their adoption..</w:t>
+        <w:t xml:space="preserve">Developing a comprehensive change management plan that addresses concerns, provides support, and highlights the advantages of the new tools to encourage their </w:t>
+      </w:r>
+      <w:r>
+        <w:rPr>
+          <w:rFonts w:ascii="Times New Roman" w:hAnsi="Times New Roman" w:cs="Times New Roman"/>
+          <w:sz w:val="26"/>
+          <w:szCs w:val="26"/>
+        </w:rPr>
+        <w:t>adoption.</w:t>
       </w:r>
     </w:p>
     <w:p>
@@ -1545,11 +3105,30 @@
           <w:sz w:val="26"/>
           <w:szCs w:val="26"/>
         </w:rPr>
-        <w:t>Viewing the introduction of tools as an integral part of a continuous improvement initiative, fostering a culture of ongoing enhancement within the organization.</w:t>
+        <w:t xml:space="preserve">Viewing the introduction of tools </w:t>
+      </w:r>
+      <w:proofErr w:type="gramStart"/>
+      <w:r>
+        <w:rPr>
+          <w:rFonts w:ascii="Times New Roman" w:hAnsi="Times New Roman" w:cs="Times New Roman"/>
+          <w:sz w:val="26"/>
+          <w:szCs w:val="26"/>
+        </w:rPr>
+        <w:t>as</w:t>
+      </w:r>
+      <w:proofErr w:type="gramEnd"/>
+      <w:r>
+        <w:rPr>
+          <w:rFonts w:ascii="Times New Roman" w:hAnsi="Times New Roman" w:cs="Times New Roman"/>
+          <w:sz w:val="26"/>
+          <w:szCs w:val="26"/>
+        </w:rPr>
+        <w:t xml:space="preserve"> an integral part of a continuous improvement initiative, fostering a culture of ongoing enhancement within the organization.</w:t>
       </w:r>
     </w:p>
     <w:p>
       <w:pPr>
+        <w:ind w:left="720"/>
         <w:jc w:val="both"/>
         <w:rPr>
           <w:rFonts w:ascii="Times New Roman" w:hAnsi="Times New Roman" w:cs="Times New Roman"/>
@@ -1557,6 +3136,300 @@
           <w:szCs w:val="26"/>
         </w:rPr>
       </w:pPr>
+      <w:r>
+        <w:rPr>
+          <w:rFonts w:ascii="Times New Roman" w:hAnsi="Times New Roman" w:cs="Times New Roman"/>
+          <w:sz w:val="26"/>
+          <w:szCs w:val="26"/>
+        </w:rPr>
+        <w:t>(Trí)</w:t>
+      </w:r>
+    </w:p>
+    <w:p>
+      <w:pPr>
+        <w:ind w:left="360" w:firstLine="360"/>
+        <w:jc w:val="both"/>
+        <w:rPr>
+          <w:rFonts w:ascii="Times New Roman" w:hAnsi="Times New Roman" w:cs="Times New Roman"/>
+          <w:sz w:val="26"/>
+          <w:szCs w:val="26"/>
+        </w:rPr>
+      </w:pPr>
+      <w:r>
+        <w:rPr>
+          <w:rFonts w:ascii="Times New Roman" w:hAnsi="Times New Roman" w:cs="Times New Roman"/>
+          <w:color w:val="FF0000"/>
+          <w:sz w:val="26"/>
+          <w:szCs w:val="26"/>
+        </w:rPr>
+        <w:t xml:space="preserve">Whatever requirements engineering tool(s) you use, it is appropriate to use the tool judiciously and follow certain best practices. </w:t>
+      </w:r>
+      <w:r>
+        <w:rPr>
+          <w:rFonts w:ascii="Times New Roman" w:hAnsi="Times New Roman" w:cs="Times New Roman"/>
+          <w:sz w:val="26"/>
+          <w:szCs w:val="26"/>
+        </w:rPr>
+        <w:t>An excellent set of such practices is offered by Cleland-Huang et al. (2007):</w:t>
+      </w:r>
+    </w:p>
+    <w:p>
+      <w:pPr>
+        <w:pStyle w:val="ListParagraph"/>
+        <w:numPr>
+          <w:ilvl w:val="0"/>
+          <w:numId w:val="15"/>
+        </w:numPr>
+        <w:ind w:left="1080"/>
+        <w:jc w:val="both"/>
+        <w:rPr>
+          <w:rFonts w:ascii="Times New Roman" w:hAnsi="Times New Roman" w:cs="Times New Roman"/>
+          <w:sz w:val="26"/>
+          <w:szCs w:val="26"/>
+        </w:rPr>
+      </w:pPr>
+      <w:r>
+        <w:rPr>
+          <w:rFonts w:ascii="Times New Roman" w:hAnsi="Times New Roman" w:cs="Times New Roman"/>
+          <w:sz w:val="26"/>
+          <w:szCs w:val="26"/>
+        </w:rPr>
+        <w:t xml:space="preserve">Trace for a Purpose: That is, determine which linkages are truly important; otherwise, </w:t>
+      </w:r>
+      <w:proofErr w:type="gramStart"/>
+      <w:r>
+        <w:rPr>
+          <w:rFonts w:ascii="Times New Roman" w:hAnsi="Times New Roman" w:cs="Times New Roman"/>
+          <w:sz w:val="26"/>
+          <w:szCs w:val="26"/>
+        </w:rPr>
+        <w:t>a large number of</w:t>
+      </w:r>
+      <w:proofErr w:type="gramEnd"/>
+      <w:r>
+        <w:rPr>
+          <w:rFonts w:ascii="Times New Roman" w:hAnsi="Times New Roman" w:cs="Times New Roman"/>
+          <w:sz w:val="26"/>
+          <w:szCs w:val="26"/>
+        </w:rPr>
+        <w:t xml:space="preserve"> extraneous links will be generated.</w:t>
+      </w:r>
+    </w:p>
+    <w:p>
+      <w:pPr>
+        <w:pStyle w:val="ListParagraph"/>
+        <w:numPr>
+          <w:ilvl w:val="0"/>
+          <w:numId w:val="15"/>
+        </w:numPr>
+        <w:ind w:left="1080"/>
+        <w:jc w:val="both"/>
+        <w:rPr>
+          <w:rFonts w:ascii="Times New Roman" w:hAnsi="Times New Roman" w:cs="Times New Roman"/>
+          <w:sz w:val="26"/>
+          <w:szCs w:val="26"/>
+        </w:rPr>
+      </w:pPr>
+      <w:r>
+        <w:rPr>
+          <w:rFonts w:ascii="Times New Roman" w:hAnsi="Times New Roman" w:cs="Times New Roman"/>
+          <w:sz w:val="26"/>
+          <w:szCs w:val="26"/>
+        </w:rPr>
+        <w:t>Define a Suitable Trace Granularity: For example, linkages should be placed at the appropriate package, class, or method level.</w:t>
+      </w:r>
+    </w:p>
+    <w:p>
+      <w:pPr>
+        <w:pStyle w:val="ListParagraph"/>
+        <w:numPr>
+          <w:ilvl w:val="0"/>
+          <w:numId w:val="15"/>
+        </w:numPr>
+        <w:ind w:left="1080"/>
+        <w:jc w:val="both"/>
+        <w:rPr>
+          <w:rFonts w:ascii="Times New Roman" w:hAnsi="Times New Roman" w:cs="Times New Roman"/>
+          <w:sz w:val="26"/>
+          <w:szCs w:val="26"/>
+        </w:rPr>
+      </w:pPr>
+      <w:r>
+        <w:rPr>
+          <w:rFonts w:ascii="Times New Roman" w:hAnsi="Times New Roman" w:cs="Times New Roman"/>
+          <w:sz w:val="26"/>
+          <w:szCs w:val="26"/>
+        </w:rPr>
+        <w:t>Support In-Place Traceability: Provide traceability between elements as they reside in their native environments.</w:t>
+      </w:r>
+    </w:p>
+    <w:p>
+      <w:pPr>
+        <w:pStyle w:val="ListParagraph"/>
+        <w:numPr>
+          <w:ilvl w:val="0"/>
+          <w:numId w:val="15"/>
+        </w:numPr>
+        <w:ind w:left="1080"/>
+        <w:jc w:val="both"/>
+        <w:rPr>
+          <w:rFonts w:ascii="Times New Roman" w:hAnsi="Times New Roman" w:cs="Times New Roman"/>
+          <w:sz w:val="26"/>
+          <w:szCs w:val="26"/>
+        </w:rPr>
+      </w:pPr>
+      <w:r>
+        <w:rPr>
+          <w:rFonts w:ascii="Times New Roman" w:hAnsi="Times New Roman" w:cs="Times New Roman"/>
+          <w:sz w:val="26"/>
+          <w:szCs w:val="26"/>
+        </w:rPr>
+        <w:t>Use a Well-Defined Project Glossary: Create the glossary during initial discovery meetings with stakeholders and use it consistently throughout the requirements engineering process.</w:t>
+      </w:r>
+    </w:p>
+    <w:p>
+      <w:pPr>
+        <w:pStyle w:val="ListParagraph"/>
+        <w:numPr>
+          <w:ilvl w:val="0"/>
+          <w:numId w:val="15"/>
+        </w:numPr>
+        <w:ind w:left="1080"/>
+        <w:jc w:val="both"/>
+        <w:rPr>
+          <w:rFonts w:ascii="Times New Roman" w:hAnsi="Times New Roman" w:cs="Times New Roman"/>
+          <w:sz w:val="26"/>
+          <w:szCs w:val="26"/>
+        </w:rPr>
+      </w:pPr>
+      <w:r>
+        <w:rPr>
+          <w:rFonts w:ascii="Times New Roman" w:hAnsi="Times New Roman" w:cs="Times New Roman"/>
+          <w:sz w:val="26"/>
+          <w:szCs w:val="26"/>
+        </w:rPr>
+        <w:t>Write Quality Requirements: Make sure to follow generally accepted best practices such as IEEE 29148, which are particularly important for traceability.</w:t>
+      </w:r>
+    </w:p>
+    <w:p>
+      <w:pPr>
+        <w:pStyle w:val="ListParagraph"/>
+        <w:numPr>
+          <w:ilvl w:val="0"/>
+          <w:numId w:val="15"/>
+        </w:numPr>
+        <w:ind w:left="1080"/>
+        <w:jc w:val="both"/>
+        <w:rPr>
+          <w:rFonts w:ascii="Times New Roman" w:hAnsi="Times New Roman" w:cs="Times New Roman"/>
+          <w:sz w:val="26"/>
+          <w:szCs w:val="26"/>
+        </w:rPr>
+      </w:pPr>
+      <w:r>
+        <w:rPr>
+          <w:rFonts w:ascii="Times New Roman" w:hAnsi="Times New Roman" w:cs="Times New Roman"/>
+          <w:sz w:val="26"/>
+          <w:szCs w:val="26"/>
+        </w:rPr>
+        <w:lastRenderedPageBreak/>
+        <w:t>Construct a Meaningful Hierarchy: Experimental results show that hierarchically organized requirements are more susceptible to intelligent linking software.</w:t>
+      </w:r>
+    </w:p>
+    <w:p>
+      <w:pPr>
+        <w:pStyle w:val="ListParagraph"/>
+        <w:numPr>
+          <w:ilvl w:val="0"/>
+          <w:numId w:val="15"/>
+        </w:numPr>
+        <w:ind w:left="1080"/>
+        <w:jc w:val="both"/>
+        <w:rPr>
+          <w:rFonts w:ascii="Times New Roman" w:hAnsi="Times New Roman" w:cs="Times New Roman"/>
+          <w:sz w:val="26"/>
+          <w:szCs w:val="26"/>
+        </w:rPr>
+      </w:pPr>
+      <w:r>
+        <w:rPr>
+          <w:rFonts w:ascii="Times New Roman" w:hAnsi="Times New Roman" w:cs="Times New Roman"/>
+          <w:sz w:val="26"/>
+          <w:szCs w:val="26"/>
+        </w:rPr>
+        <w:t>Bridge the Intradomain Semantic Gap: For example, avoid overloaded terminology, that is, words that mean completely different things in two different contexts.</w:t>
+      </w:r>
+    </w:p>
+    <w:p>
+      <w:pPr>
+        <w:pStyle w:val="ListParagraph"/>
+        <w:numPr>
+          <w:ilvl w:val="0"/>
+          <w:numId w:val="15"/>
+        </w:numPr>
+        <w:ind w:left="1080"/>
+        <w:jc w:val="both"/>
+        <w:rPr>
+          <w:rFonts w:ascii="Times New Roman" w:hAnsi="Times New Roman" w:cs="Times New Roman"/>
+          <w:sz w:val="26"/>
+          <w:szCs w:val="26"/>
+        </w:rPr>
+      </w:pPr>
+      <w:r>
+        <w:rPr>
+          <w:rFonts w:ascii="Times New Roman" w:hAnsi="Times New Roman" w:cs="Times New Roman"/>
+          <w:sz w:val="26"/>
+          <w:szCs w:val="26"/>
+        </w:rPr>
+        <w:t>Create Rich Content: Incorporate rationales and domain knowledge in each requirement.</w:t>
+      </w:r>
+    </w:p>
+    <w:p>
+      <w:pPr>
+        <w:pStyle w:val="ListParagraph"/>
+        <w:numPr>
+          <w:ilvl w:val="0"/>
+          <w:numId w:val="15"/>
+        </w:numPr>
+        <w:ind w:left="1080"/>
+        <w:jc w:val="both"/>
+        <w:rPr>
+          <w:rFonts w:ascii="Times New Roman" w:hAnsi="Times New Roman" w:cs="Times New Roman"/>
+          <w:color w:val="FF0000"/>
+          <w:sz w:val="26"/>
+          <w:szCs w:val="26"/>
+        </w:rPr>
+      </w:pPr>
+      <w:r>
+        <w:rPr>
+          <w:rFonts w:ascii="Times New Roman" w:hAnsi="Times New Roman" w:cs="Times New Roman"/>
+          <w:color w:val="FF0000"/>
+          <w:sz w:val="26"/>
+          <w:szCs w:val="26"/>
+        </w:rPr>
+        <w:t>Finally, be sure to use a process improvement plan for improving the requirements engineering process.</w:t>
+      </w:r>
+    </w:p>
+    <w:p>
+      <w:pPr>
+        <w:ind w:left="360" w:firstLine="360"/>
+        <w:jc w:val="both"/>
+        <w:rPr>
+          <w:rFonts w:ascii="Times New Roman" w:hAnsi="Times New Roman" w:cs="Times New Roman"/>
+          <w:color w:val="FF0000"/>
+          <w:sz w:val="26"/>
+          <w:szCs w:val="26"/>
+        </w:rPr>
+      </w:pPr>
+      <w:r>
+        <w:rPr>
+          <w:rFonts w:ascii="Times New Roman" w:hAnsi="Times New Roman" w:cs="Times New Roman"/>
+          <w:color w:val="FF0000"/>
+          <w:sz w:val="26"/>
+          <w:szCs w:val="26"/>
+        </w:rPr>
+        <w:t>Following disciplined practices can result in better results from tool usage and a framework from which processes can be improved. Every project plan should include a description of the tools to be used and how they will be used.</w:t>
+      </w:r>
     </w:p>
     <w:p>
       <w:pPr>
@@ -1566,6 +3439,7 @@
           <w:numId w:val="1"/>
         </w:numPr>
         <w:jc w:val="both"/>
+        <w:outlineLvl w:val="0"/>
         <w:rPr>
           <w:rFonts w:ascii="Times New Roman" w:hAnsi="Times New Roman" w:cs="Times New Roman"/>
           <w:b/>
@@ -1778,7 +3652,6 @@
                 <w:sz w:val="26"/>
                 <w:szCs w:val="26"/>
               </w:rPr>
-              <w:lastRenderedPageBreak/>
               <w:t>Requirement ID</w:t>
             </w:r>
           </w:p>
@@ -3269,6 +5142,7 @@
           <w:numId w:val="1"/>
         </w:numPr>
         <w:jc w:val="both"/>
+        <w:outlineLvl w:val="0"/>
         <w:rPr>
           <w:rFonts w:ascii="Times New Roman" w:hAnsi="Times New Roman" w:cs="Times New Roman"/>
           <w:b/>
@@ -3285,6 +5159,7 @@
           <w:sz w:val="26"/>
           <w:szCs w:val="26"/>
         </w:rPr>
+        <w:lastRenderedPageBreak/>
         <w:t xml:space="preserve">How is </w:t>
       </w:r>
       <w:r>
@@ -3384,7 +5259,25 @@
           <w:sz w:val="26"/>
           <w:szCs w:val="26"/>
         </w:rPr>
-        <w:t>(Spoletini and Ferrari 2017; Sharma and Pandey 2014).</w:t>
+        <w:t>(</w:t>
+      </w:r>
+      <w:proofErr w:type="spellStart"/>
+      <w:r>
+        <w:rPr>
+          <w:rFonts w:ascii="Times New Roman" w:hAnsi="Times New Roman" w:cs="Times New Roman"/>
+          <w:sz w:val="26"/>
+          <w:szCs w:val="26"/>
+        </w:rPr>
+        <w:t>Spoletini</w:t>
+      </w:r>
+      <w:proofErr w:type="spellEnd"/>
+      <w:r>
+        <w:rPr>
+          <w:rFonts w:ascii="Times New Roman" w:hAnsi="Times New Roman" w:cs="Times New Roman"/>
+          <w:sz w:val="26"/>
+          <w:szCs w:val="26"/>
+        </w:rPr>
+        <w:t xml:space="preserve"> and Ferrari 2017; Sharma and Pandey 2014).</w:t>
       </w:r>
     </w:p>
     <w:p>
@@ -3429,7 +5322,25 @@
           <w:sz w:val="26"/>
           <w:szCs w:val="26"/>
         </w:rPr>
-        <w:t xml:space="preserve">. Many requirements issues are related to not having the stakeholders able to depict their requirements properly, or the ignorance of the domain experts and developers to “observable” words that lead essentially to system requirements. </w:t>
+        <w:t xml:space="preserve">. Many </w:t>
+      </w:r>
+      <w:proofErr w:type="gramStart"/>
+      <w:r>
+        <w:rPr>
+          <w:rFonts w:ascii="Times New Roman" w:hAnsi="Times New Roman" w:cs="Times New Roman"/>
+          <w:sz w:val="26"/>
+          <w:szCs w:val="26"/>
+        </w:rPr>
+        <w:t>requirements</w:t>
+      </w:r>
+      <w:proofErr w:type="gramEnd"/>
+      <w:r>
+        <w:rPr>
+          <w:rFonts w:ascii="Times New Roman" w:hAnsi="Times New Roman" w:cs="Times New Roman"/>
+          <w:sz w:val="26"/>
+          <w:szCs w:val="26"/>
+        </w:rPr>
+        <w:t xml:space="preserve"> issues are related to not having the stakeholders able to depict their requirements properly, or the ignorance of the domain experts and developers to “observable” words that lead essentially to system requirements. </w:t>
       </w:r>
       <w:r>
         <w:rPr>
@@ -3438,7 +5349,27 @@
           <w:sz w:val="26"/>
           <w:szCs w:val="26"/>
         </w:rPr>
-        <w:t xml:space="preserve">These issues can be eliminated by automatically mapping every keyword spoken by each stakeholder. The earlier studies released a keyword mapping technique for designers so that they can recognize the keywords used by stakeholders to assist them in making ideal requirements </w:t>
+        <w:t xml:space="preserve">These issues can be eliminated by automatically mapping every keyword spoken by each stakeholder. </w:t>
+      </w:r>
+      <w:proofErr w:type="gramStart"/>
+      <w:r>
+        <w:rPr>
+          <w:rFonts w:ascii="Times New Roman" w:hAnsi="Times New Roman" w:cs="Times New Roman"/>
+          <w:color w:val="FF0000"/>
+          <w:sz w:val="26"/>
+          <w:szCs w:val="26"/>
+        </w:rPr>
+        <w:t>The earlier</w:t>
+      </w:r>
+      <w:proofErr w:type="gramEnd"/>
+      <w:r>
+        <w:rPr>
+          <w:rFonts w:ascii="Times New Roman" w:hAnsi="Times New Roman" w:cs="Times New Roman"/>
+          <w:color w:val="FF0000"/>
+          <w:sz w:val="26"/>
+          <w:szCs w:val="26"/>
+        </w:rPr>
+        <w:t xml:space="preserve"> studies released a keyword mapping technique for designers so that they can recognize the keywords used by stakeholders to assist them in making ideal requirements </w:t>
       </w:r>
       <w:r>
         <w:rPr>
@@ -3491,16 +5422,7 @@
           <w:sz w:val="26"/>
           <w:szCs w:val="26"/>
         </w:rPr>
-        <w:t xml:space="preserve">. There has also been recent research on the use of </w:t>
-      </w:r>
-      <w:r>
-        <w:rPr>
-          <w:rFonts w:ascii="Times New Roman" w:hAnsi="Times New Roman" w:cs="Times New Roman"/>
-          <w:sz w:val="26"/>
-          <w:szCs w:val="26"/>
-        </w:rPr>
-        <w:lastRenderedPageBreak/>
-        <w:t>machine learning algorithms to identify user preferences based on their sentiment (Li et al. 2018).</w:t>
+        <w:t>. There has also been recent research on the use of machine learning algorithms to identify user preferences based on their sentiment (Li et al. 2018).</w:t>
       </w:r>
     </w:p>
     <w:p/>
@@ -3566,6 +5488,119 @@
 <file path=word/numbering.xml><?xml version="1.0" encoding="utf-8"?>
 <w:numbering xmlns:wpc="http://schemas.microsoft.com/office/word/2010/wordprocessingCanvas" xmlns:cx="http://schemas.microsoft.com/office/drawing/2014/chartex" xmlns:cx1="http://schemas.microsoft.com/office/drawing/2015/9/8/chartex" xmlns:cx2="http://schemas.microsoft.com/office/drawing/2015/10/21/chartex" xmlns:cx3="http://schemas.microsoft.com/office/drawing/2016/5/9/chartex" xmlns:cx4="http://schemas.microsoft.com/office/drawing/2016/5/10/chartex" xmlns:cx5="http://schemas.microsoft.com/office/drawing/2016/5/11/chartex" xmlns:cx6="http://schemas.microsoft.com/office/drawing/2016/5/12/chartex" xmlns:cx7="http://schemas.microsoft.com/office/drawing/2016/5/13/chartex" xmlns:cx8="http://schemas.microsoft.com/office/drawing/2016/5/14/chartex" xmlns:mc="http://schemas.openxmlformats.org/markup-compatibility/2006" xmlns:aink="http://schemas.microsoft.com/office/drawing/2016/ink" xmlns:am3d="http://schemas.microsoft.com/office/drawing/2017/model3d" xmlns:o="urn:schemas-microsoft-com:office:office" xmlns:oel="http://schemas.microsoft.com/office/2019/extlst" xmlns:r="http://schemas.openxmlformats.org/officeDocument/2006/relationships" xmlns:m="http://schemas.openxmlformats.org/officeDocument/2006/math" xmlns:v="urn:schemas-microsoft-com:vml" xmlns:wp14="http://schemas.microsoft.com/office/word/2010/wordprocessingDrawing" xmlns:wp="http://schemas.openxmlformats.org/drawingml/2006/wordprocessingDrawing" xmlns:w10="urn:schemas-microsoft-com:office:word" xmlns:w="http://schemas.openxmlformats.org/wordprocessingml/2006/main" xmlns:w14="http://schemas.microsoft.com/office/word/2010/wordml" xmlns:w15="http://schemas.microsoft.com/office/word/2012/wordml" xmlns:w16cex="http://schemas.microsoft.com/office/word/2018/wordml/cex" xmlns:w16cid="http://schemas.microsoft.com/office/word/2016/wordml/cid" xmlns:w16="http://schemas.microsoft.com/office/word/2018/wordml" xmlns:w16sdtdh="http://schemas.microsoft.com/office/word/2020/wordml/sdtdatahash" xmlns:w16se="http://schemas.microsoft.com/office/word/2015/wordml/symex" xmlns:wpg="http://schemas.microsoft.com/office/word/2010/wordprocessingGroup" xmlns:wpi="http://schemas.microsoft.com/office/word/2010/wordprocessingInk" xmlns:wne="http://schemas.microsoft.com/office/word/2006/wordml" xmlns:wps="http://schemas.microsoft.com/office/word/2010/wordprocessingShape" mc:Ignorable="w14 w15 w16se w16cid w16 w16cex w16sdtdh wp14">
   <w:abstractNum w:abstractNumId="0" w15:restartNumberingAfterBreak="0">
+    <w:nsid w:val="0880398D"/>
+    <w:multiLevelType w:val="hybridMultilevel"/>
+    <w:tmpl w:val="40707198"/>
+    <w:lvl w:ilvl="0" w:tplc="04090001">
+      <w:start w:val="1"/>
+      <w:numFmt w:val="bullet"/>
+      <w:lvlText w:val=""/>
+      <w:lvlJc w:val="left"/>
+      <w:pPr>
+        <w:ind w:left="1440" w:hanging="360"/>
+      </w:pPr>
+      <w:rPr>
+        <w:rFonts w:ascii="Symbol" w:hAnsi="Symbol" w:hint="default"/>
+      </w:rPr>
+    </w:lvl>
+    <w:lvl w:ilvl="1" w:tplc="04090003" w:tentative="1">
+      <w:start w:val="1"/>
+      <w:numFmt w:val="bullet"/>
+      <w:lvlText w:val="o"/>
+      <w:lvlJc w:val="left"/>
+      <w:pPr>
+        <w:ind w:left="2160" w:hanging="360"/>
+      </w:pPr>
+      <w:rPr>
+        <w:rFonts w:ascii="Courier New" w:hAnsi="Courier New" w:cs="Courier New" w:hint="default"/>
+      </w:rPr>
+    </w:lvl>
+    <w:lvl w:ilvl="2" w:tplc="04090005" w:tentative="1">
+      <w:start w:val="1"/>
+      <w:numFmt w:val="bullet"/>
+      <w:lvlText w:val=""/>
+      <w:lvlJc w:val="left"/>
+      <w:pPr>
+        <w:ind w:left="2880" w:hanging="360"/>
+      </w:pPr>
+      <w:rPr>
+        <w:rFonts w:ascii="Wingdings" w:hAnsi="Wingdings" w:hint="default"/>
+      </w:rPr>
+    </w:lvl>
+    <w:lvl w:ilvl="3" w:tplc="04090001" w:tentative="1">
+      <w:start w:val="1"/>
+      <w:numFmt w:val="bullet"/>
+      <w:lvlText w:val=""/>
+      <w:lvlJc w:val="left"/>
+      <w:pPr>
+        <w:ind w:left="3600" w:hanging="360"/>
+      </w:pPr>
+      <w:rPr>
+        <w:rFonts w:ascii="Symbol" w:hAnsi="Symbol" w:hint="default"/>
+      </w:rPr>
+    </w:lvl>
+    <w:lvl w:ilvl="4" w:tplc="04090003" w:tentative="1">
+      <w:start w:val="1"/>
+      <w:numFmt w:val="bullet"/>
+      <w:lvlText w:val="o"/>
+      <w:lvlJc w:val="left"/>
+      <w:pPr>
+        <w:ind w:left="4320" w:hanging="360"/>
+      </w:pPr>
+      <w:rPr>
+        <w:rFonts w:ascii="Courier New" w:hAnsi="Courier New" w:cs="Courier New" w:hint="default"/>
+      </w:rPr>
+    </w:lvl>
+    <w:lvl w:ilvl="5" w:tplc="04090005" w:tentative="1">
+      <w:start w:val="1"/>
+      <w:numFmt w:val="bullet"/>
+      <w:lvlText w:val=""/>
+      <w:lvlJc w:val="left"/>
+      <w:pPr>
+        <w:ind w:left="5040" w:hanging="360"/>
+      </w:pPr>
+      <w:rPr>
+        <w:rFonts w:ascii="Wingdings" w:hAnsi="Wingdings" w:hint="default"/>
+      </w:rPr>
+    </w:lvl>
+    <w:lvl w:ilvl="6" w:tplc="04090001" w:tentative="1">
+      <w:start w:val="1"/>
+      <w:numFmt w:val="bullet"/>
+      <w:lvlText w:val=""/>
+      <w:lvlJc w:val="left"/>
+      <w:pPr>
+        <w:ind w:left="5760" w:hanging="360"/>
+      </w:pPr>
+      <w:rPr>
+        <w:rFonts w:ascii="Symbol" w:hAnsi="Symbol" w:hint="default"/>
+      </w:rPr>
+    </w:lvl>
+    <w:lvl w:ilvl="7" w:tplc="04090003" w:tentative="1">
+      <w:start w:val="1"/>
+      <w:numFmt w:val="bullet"/>
+      <w:lvlText w:val="o"/>
+      <w:lvlJc w:val="left"/>
+      <w:pPr>
+        <w:ind w:left="6480" w:hanging="360"/>
+      </w:pPr>
+      <w:rPr>
+        <w:rFonts w:ascii="Courier New" w:hAnsi="Courier New" w:cs="Courier New" w:hint="default"/>
+      </w:rPr>
+    </w:lvl>
+    <w:lvl w:ilvl="8" w:tplc="04090005" w:tentative="1">
+      <w:start w:val="1"/>
+      <w:numFmt w:val="bullet"/>
+      <w:lvlText w:val=""/>
+      <w:lvlJc w:val="left"/>
+      <w:pPr>
+        <w:ind w:left="7200" w:hanging="360"/>
+      </w:pPr>
+      <w:rPr>
+        <w:rFonts w:ascii="Wingdings" w:hAnsi="Wingdings" w:hint="default"/>
+      </w:rPr>
+    </w:lvl>
+  </w:abstractNum>
+  <w:abstractNum w:abstractNumId="1" w15:restartNumberingAfterBreak="0">
     <w:nsid w:val="1B8620BB"/>
     <w:multiLevelType w:val="multilevel"/>
     <w:tmpl w:val="B2C48852"/>
@@ -3678,7 +5713,7 @@
       </w:rPr>
     </w:lvl>
   </w:abstractNum>
-  <w:abstractNum w:abstractNumId="1" w15:restartNumberingAfterBreak="0">
+  <w:abstractNum w:abstractNumId="2" w15:restartNumberingAfterBreak="0">
     <w:nsid w:val="215A3646"/>
     <w:multiLevelType w:val="multilevel"/>
     <w:tmpl w:val="A18CE494"/>
@@ -3800,7 +5835,120 @@
       </w:rPr>
     </w:lvl>
   </w:abstractNum>
-  <w:abstractNum w:abstractNumId="2" w15:restartNumberingAfterBreak="0">
+  <w:abstractNum w:abstractNumId="3" w15:restartNumberingAfterBreak="0">
+    <w:nsid w:val="30417B6C"/>
+    <w:multiLevelType w:val="hybridMultilevel"/>
+    <w:tmpl w:val="4E965038"/>
+    <w:lvl w:ilvl="0" w:tplc="04090001">
+      <w:start w:val="1"/>
+      <w:numFmt w:val="bullet"/>
+      <w:lvlText w:val=""/>
+      <w:lvlJc w:val="left"/>
+      <w:pPr>
+        <w:ind w:left="1440" w:hanging="360"/>
+      </w:pPr>
+      <w:rPr>
+        <w:rFonts w:ascii="Symbol" w:hAnsi="Symbol" w:hint="default"/>
+      </w:rPr>
+    </w:lvl>
+    <w:lvl w:ilvl="1" w:tplc="04090003" w:tentative="1">
+      <w:start w:val="1"/>
+      <w:numFmt w:val="bullet"/>
+      <w:lvlText w:val="o"/>
+      <w:lvlJc w:val="left"/>
+      <w:pPr>
+        <w:ind w:left="2160" w:hanging="360"/>
+      </w:pPr>
+      <w:rPr>
+        <w:rFonts w:ascii="Courier New" w:hAnsi="Courier New" w:cs="Courier New" w:hint="default"/>
+      </w:rPr>
+    </w:lvl>
+    <w:lvl w:ilvl="2" w:tplc="04090005" w:tentative="1">
+      <w:start w:val="1"/>
+      <w:numFmt w:val="bullet"/>
+      <w:lvlText w:val=""/>
+      <w:lvlJc w:val="left"/>
+      <w:pPr>
+        <w:ind w:left="2880" w:hanging="360"/>
+      </w:pPr>
+      <w:rPr>
+        <w:rFonts w:ascii="Wingdings" w:hAnsi="Wingdings" w:hint="default"/>
+      </w:rPr>
+    </w:lvl>
+    <w:lvl w:ilvl="3" w:tplc="04090001" w:tentative="1">
+      <w:start w:val="1"/>
+      <w:numFmt w:val="bullet"/>
+      <w:lvlText w:val=""/>
+      <w:lvlJc w:val="left"/>
+      <w:pPr>
+        <w:ind w:left="3600" w:hanging="360"/>
+      </w:pPr>
+      <w:rPr>
+        <w:rFonts w:ascii="Symbol" w:hAnsi="Symbol" w:hint="default"/>
+      </w:rPr>
+    </w:lvl>
+    <w:lvl w:ilvl="4" w:tplc="04090003" w:tentative="1">
+      <w:start w:val="1"/>
+      <w:numFmt w:val="bullet"/>
+      <w:lvlText w:val="o"/>
+      <w:lvlJc w:val="left"/>
+      <w:pPr>
+        <w:ind w:left="4320" w:hanging="360"/>
+      </w:pPr>
+      <w:rPr>
+        <w:rFonts w:ascii="Courier New" w:hAnsi="Courier New" w:cs="Courier New" w:hint="default"/>
+      </w:rPr>
+    </w:lvl>
+    <w:lvl w:ilvl="5" w:tplc="04090005" w:tentative="1">
+      <w:start w:val="1"/>
+      <w:numFmt w:val="bullet"/>
+      <w:lvlText w:val=""/>
+      <w:lvlJc w:val="left"/>
+      <w:pPr>
+        <w:ind w:left="5040" w:hanging="360"/>
+      </w:pPr>
+      <w:rPr>
+        <w:rFonts w:ascii="Wingdings" w:hAnsi="Wingdings" w:hint="default"/>
+      </w:rPr>
+    </w:lvl>
+    <w:lvl w:ilvl="6" w:tplc="04090001" w:tentative="1">
+      <w:start w:val="1"/>
+      <w:numFmt w:val="bullet"/>
+      <w:lvlText w:val=""/>
+      <w:lvlJc w:val="left"/>
+      <w:pPr>
+        <w:ind w:left="5760" w:hanging="360"/>
+      </w:pPr>
+      <w:rPr>
+        <w:rFonts w:ascii="Symbol" w:hAnsi="Symbol" w:hint="default"/>
+      </w:rPr>
+    </w:lvl>
+    <w:lvl w:ilvl="7" w:tplc="04090003" w:tentative="1">
+      <w:start w:val="1"/>
+      <w:numFmt w:val="bullet"/>
+      <w:lvlText w:val="o"/>
+      <w:lvlJc w:val="left"/>
+      <w:pPr>
+        <w:ind w:left="6480" w:hanging="360"/>
+      </w:pPr>
+      <w:rPr>
+        <w:rFonts w:ascii="Courier New" w:hAnsi="Courier New" w:cs="Courier New" w:hint="default"/>
+      </w:rPr>
+    </w:lvl>
+    <w:lvl w:ilvl="8" w:tplc="04090005" w:tentative="1">
+      <w:start w:val="1"/>
+      <w:numFmt w:val="bullet"/>
+      <w:lvlText w:val=""/>
+      <w:lvlJc w:val="left"/>
+      <w:pPr>
+        <w:ind w:left="7200" w:hanging="360"/>
+      </w:pPr>
+      <w:rPr>
+        <w:rFonts w:ascii="Wingdings" w:hAnsi="Wingdings" w:hint="default"/>
+      </w:rPr>
+    </w:lvl>
+  </w:abstractNum>
+  <w:abstractNum w:abstractNumId="4" w15:restartNumberingAfterBreak="0">
     <w:nsid w:val="314612F3"/>
     <w:multiLevelType w:val="multilevel"/>
     <w:tmpl w:val="43BE31B4"/>
@@ -3913,7 +6061,7 @@
       </w:rPr>
     </w:lvl>
   </w:abstractNum>
-  <w:abstractNum w:abstractNumId="3" w15:restartNumberingAfterBreak="0">
+  <w:abstractNum w:abstractNumId="5" w15:restartNumberingAfterBreak="0">
     <w:nsid w:val="38FB34D6"/>
     <w:multiLevelType w:val="multilevel"/>
     <w:tmpl w:val="70864BC6"/>
@@ -4026,7 +6174,7 @@
       </w:rPr>
     </w:lvl>
   </w:abstractNum>
-  <w:abstractNum w:abstractNumId="4" w15:restartNumberingAfterBreak="0">
+  <w:abstractNum w:abstractNumId="6" w15:restartNumberingAfterBreak="0">
     <w:nsid w:val="3DA53011"/>
     <w:multiLevelType w:val="multilevel"/>
     <w:tmpl w:val="8BE2F156"/>
@@ -4148,7 +6296,120 @@
       </w:rPr>
     </w:lvl>
   </w:abstractNum>
-  <w:abstractNum w:abstractNumId="5" w15:restartNumberingAfterBreak="0">
+  <w:abstractNum w:abstractNumId="7" w15:restartNumberingAfterBreak="0">
+    <w:nsid w:val="44094C26"/>
+    <w:multiLevelType w:val="hybridMultilevel"/>
+    <w:tmpl w:val="5D2A9D2C"/>
+    <w:lvl w:ilvl="0" w:tplc="04090001">
+      <w:start w:val="1"/>
+      <w:numFmt w:val="bullet"/>
+      <w:lvlText w:val=""/>
+      <w:lvlJc w:val="left"/>
+      <w:pPr>
+        <w:ind w:left="1080" w:hanging="360"/>
+      </w:pPr>
+      <w:rPr>
+        <w:rFonts w:ascii="Symbol" w:hAnsi="Symbol" w:hint="default"/>
+      </w:rPr>
+    </w:lvl>
+    <w:lvl w:ilvl="1" w:tplc="04090003">
+      <w:start w:val="1"/>
+      <w:numFmt w:val="bullet"/>
+      <w:lvlText w:val="o"/>
+      <w:lvlJc w:val="left"/>
+      <w:pPr>
+        <w:ind w:left="1800" w:hanging="360"/>
+      </w:pPr>
+      <w:rPr>
+        <w:rFonts w:ascii="Courier New" w:hAnsi="Courier New" w:cs="Courier New" w:hint="default"/>
+      </w:rPr>
+    </w:lvl>
+    <w:lvl w:ilvl="2" w:tplc="04090005" w:tentative="1">
+      <w:start w:val="1"/>
+      <w:numFmt w:val="bullet"/>
+      <w:lvlText w:val=""/>
+      <w:lvlJc w:val="left"/>
+      <w:pPr>
+        <w:ind w:left="2520" w:hanging="360"/>
+      </w:pPr>
+      <w:rPr>
+        <w:rFonts w:ascii="Wingdings" w:hAnsi="Wingdings" w:hint="default"/>
+      </w:rPr>
+    </w:lvl>
+    <w:lvl w:ilvl="3" w:tplc="04090001" w:tentative="1">
+      <w:start w:val="1"/>
+      <w:numFmt w:val="bullet"/>
+      <w:lvlText w:val=""/>
+      <w:lvlJc w:val="left"/>
+      <w:pPr>
+        <w:ind w:left="3240" w:hanging="360"/>
+      </w:pPr>
+      <w:rPr>
+        <w:rFonts w:ascii="Symbol" w:hAnsi="Symbol" w:hint="default"/>
+      </w:rPr>
+    </w:lvl>
+    <w:lvl w:ilvl="4" w:tplc="04090003" w:tentative="1">
+      <w:start w:val="1"/>
+      <w:numFmt w:val="bullet"/>
+      <w:lvlText w:val="o"/>
+      <w:lvlJc w:val="left"/>
+      <w:pPr>
+        <w:ind w:left="3960" w:hanging="360"/>
+      </w:pPr>
+      <w:rPr>
+        <w:rFonts w:ascii="Courier New" w:hAnsi="Courier New" w:cs="Courier New" w:hint="default"/>
+      </w:rPr>
+    </w:lvl>
+    <w:lvl w:ilvl="5" w:tplc="04090005" w:tentative="1">
+      <w:start w:val="1"/>
+      <w:numFmt w:val="bullet"/>
+      <w:lvlText w:val=""/>
+      <w:lvlJc w:val="left"/>
+      <w:pPr>
+        <w:ind w:left="4680" w:hanging="360"/>
+      </w:pPr>
+      <w:rPr>
+        <w:rFonts w:ascii="Wingdings" w:hAnsi="Wingdings" w:hint="default"/>
+      </w:rPr>
+    </w:lvl>
+    <w:lvl w:ilvl="6" w:tplc="04090001" w:tentative="1">
+      <w:start w:val="1"/>
+      <w:numFmt w:val="bullet"/>
+      <w:lvlText w:val=""/>
+      <w:lvlJc w:val="left"/>
+      <w:pPr>
+        <w:ind w:left="5400" w:hanging="360"/>
+      </w:pPr>
+      <w:rPr>
+        <w:rFonts w:ascii="Symbol" w:hAnsi="Symbol" w:hint="default"/>
+      </w:rPr>
+    </w:lvl>
+    <w:lvl w:ilvl="7" w:tplc="04090003" w:tentative="1">
+      <w:start w:val="1"/>
+      <w:numFmt w:val="bullet"/>
+      <w:lvlText w:val="o"/>
+      <w:lvlJc w:val="left"/>
+      <w:pPr>
+        <w:ind w:left="6120" w:hanging="360"/>
+      </w:pPr>
+      <w:rPr>
+        <w:rFonts w:ascii="Courier New" w:hAnsi="Courier New" w:cs="Courier New" w:hint="default"/>
+      </w:rPr>
+    </w:lvl>
+    <w:lvl w:ilvl="8" w:tplc="04090005" w:tentative="1">
+      <w:start w:val="1"/>
+      <w:numFmt w:val="bullet"/>
+      <w:lvlText w:val=""/>
+      <w:lvlJc w:val="left"/>
+      <w:pPr>
+        <w:ind w:left="6840" w:hanging="360"/>
+      </w:pPr>
+      <w:rPr>
+        <w:rFonts w:ascii="Wingdings" w:hAnsi="Wingdings" w:hint="default"/>
+      </w:rPr>
+    </w:lvl>
+  </w:abstractNum>
+  <w:abstractNum w:abstractNumId="8" w15:restartNumberingAfterBreak="0">
     <w:nsid w:val="50173902"/>
     <w:multiLevelType w:val="multilevel"/>
     <w:tmpl w:val="70FCF50E"/>
@@ -4261,7 +6522,7 @@
       </w:rPr>
     </w:lvl>
   </w:abstractNum>
-  <w:abstractNum w:abstractNumId="6" w15:restartNumberingAfterBreak="0">
+  <w:abstractNum w:abstractNumId="9" w15:restartNumberingAfterBreak="0">
     <w:nsid w:val="518644A6"/>
     <w:multiLevelType w:val="multilevel"/>
     <w:tmpl w:val="BEB846DC"/>
@@ -4383,7 +6644,7 @@
       </w:rPr>
     </w:lvl>
   </w:abstractNum>
-  <w:abstractNum w:abstractNumId="7" w15:restartNumberingAfterBreak="0">
+  <w:abstractNum w:abstractNumId="10" w15:restartNumberingAfterBreak="0">
     <w:nsid w:val="54337D15"/>
     <w:multiLevelType w:val="multilevel"/>
     <w:tmpl w:val="C5803C08"/>
@@ -4496,7 +6757,7 @@
       </w:rPr>
     </w:lvl>
   </w:abstractNum>
-  <w:abstractNum w:abstractNumId="8" w15:restartNumberingAfterBreak="0">
+  <w:abstractNum w:abstractNumId="11" w15:restartNumberingAfterBreak="0">
     <w:nsid w:val="55CA6C2F"/>
     <w:multiLevelType w:val="multilevel"/>
     <w:tmpl w:val="24B6A552"/>
@@ -4618,7 +6879,7 @@
       </w:rPr>
     </w:lvl>
   </w:abstractNum>
-  <w:abstractNum w:abstractNumId="9" w15:restartNumberingAfterBreak="0">
+  <w:abstractNum w:abstractNumId="12" w15:restartNumberingAfterBreak="0">
     <w:nsid w:val="67ED4958"/>
     <w:multiLevelType w:val="multilevel"/>
     <w:tmpl w:val="0946260C"/>
@@ -4740,7 +7001,7 @@
       </w:rPr>
     </w:lvl>
   </w:abstractNum>
-  <w:abstractNum w:abstractNumId="10" w15:restartNumberingAfterBreak="0">
+  <w:abstractNum w:abstractNumId="13" w15:restartNumberingAfterBreak="0">
     <w:nsid w:val="7A7D5B36"/>
     <w:multiLevelType w:val="multilevel"/>
     <w:tmpl w:val="05E0AF24"/>
@@ -4862,7 +7123,7 @@
       </w:rPr>
     </w:lvl>
   </w:abstractNum>
-  <w:abstractNum w:abstractNumId="11" w15:restartNumberingAfterBreak="0">
+  <w:abstractNum w:abstractNumId="14" w15:restartNumberingAfterBreak="0">
     <w:nsid w:val="7DB02C9D"/>
     <w:multiLevelType w:val="multilevel"/>
     <w:tmpl w:val="7A3CDD24"/>
@@ -4948,7 +7209,7 @@
       </w:pPr>
     </w:lvl>
   </w:abstractNum>
-  <w:abstractNum w:abstractNumId="12" w15:restartNumberingAfterBreak="0">
+  <w:abstractNum w:abstractNumId="15" w15:restartNumberingAfterBreak="0">
     <w:nsid w:val="7F0F3CC1"/>
     <w:multiLevelType w:val="multilevel"/>
     <w:tmpl w:val="DE781F4C"/>
@@ -5035,43 +7296,52 @@
     </w:lvl>
   </w:abstractNum>
   <w:num w:numId="1" w16cid:durableId="24329218">
+    <w:abstractNumId w:val="15"/>
+  </w:num>
+  <w:num w:numId="2" w16cid:durableId="208300033">
+    <w:abstractNumId w:val="4"/>
+  </w:num>
+  <w:num w:numId="3" w16cid:durableId="588270584">
+    <w:abstractNumId w:val="10"/>
+  </w:num>
+  <w:num w:numId="4" w16cid:durableId="798569455">
+    <w:abstractNumId w:val="8"/>
+  </w:num>
+  <w:num w:numId="5" w16cid:durableId="605236438">
+    <w:abstractNumId w:val="1"/>
+  </w:num>
+  <w:num w:numId="6" w16cid:durableId="1646277425">
+    <w:abstractNumId w:val="5"/>
+  </w:num>
+  <w:num w:numId="7" w16cid:durableId="1402603832">
+    <w:abstractNumId w:val="6"/>
+  </w:num>
+  <w:num w:numId="8" w16cid:durableId="1996494503">
+    <w:abstractNumId w:val="11"/>
+  </w:num>
+  <w:num w:numId="9" w16cid:durableId="934023001">
+    <w:abstractNumId w:val="14"/>
+  </w:num>
+  <w:num w:numId="10" w16cid:durableId="665590170">
+    <w:abstractNumId w:val="2"/>
+  </w:num>
+  <w:num w:numId="11" w16cid:durableId="1868443307">
+    <w:abstractNumId w:val="13"/>
+  </w:num>
+  <w:num w:numId="12" w16cid:durableId="1088581138">
+    <w:abstractNumId w:val="9"/>
+  </w:num>
+  <w:num w:numId="13" w16cid:durableId="1286161917">
     <w:abstractNumId w:val="12"/>
   </w:num>
-  <w:num w:numId="2" w16cid:durableId="208300033">
-    <w:abstractNumId w:val="2"/>
+  <w:num w:numId="14" w16cid:durableId="1634826392">
+    <w:abstractNumId w:val="3"/>
   </w:num>
-  <w:num w:numId="3" w16cid:durableId="588270584">
-    <w:abstractNumId w:val="7"/>
-  </w:num>
-  <w:num w:numId="4" w16cid:durableId="798569455">
-    <w:abstractNumId w:val="5"/>
-  </w:num>
-  <w:num w:numId="5" w16cid:durableId="605236438">
+  <w:num w:numId="15" w16cid:durableId="300308115">
     <w:abstractNumId w:val="0"/>
   </w:num>
-  <w:num w:numId="6" w16cid:durableId="1646277425">
-    <w:abstractNumId w:val="3"/>
-  </w:num>
-  <w:num w:numId="7" w16cid:durableId="1402603832">
-    <w:abstractNumId w:val="4"/>
-  </w:num>
-  <w:num w:numId="8" w16cid:durableId="1996494503">
-    <w:abstractNumId w:val="8"/>
-  </w:num>
-  <w:num w:numId="9" w16cid:durableId="934023001">
-    <w:abstractNumId w:val="11"/>
-  </w:num>
-  <w:num w:numId="10" w16cid:durableId="665590170">
-    <w:abstractNumId w:val="1"/>
-  </w:num>
-  <w:num w:numId="11" w16cid:durableId="1868443307">
-    <w:abstractNumId w:val="10"/>
-  </w:num>
-  <w:num w:numId="12" w16cid:durableId="1088581138">
-    <w:abstractNumId w:val="6"/>
-  </w:num>
-  <w:num w:numId="13" w16cid:durableId="1286161917">
-    <w:abstractNumId w:val="9"/>
+  <w:num w:numId="16" w16cid:durableId="100229641">
+    <w:abstractNumId w:val="7"/>
   </w:num>
 </w:numbering>
 </file>
@@ -17278,4 +19548,16 @@
   <a:objectDefaults/>
   <a:extraClrSchemeLst/>
 </a:theme>
+</file>
+
+<file path=customXml/item1.xml><?xml version="1.0" encoding="utf-8"?>
+<b:Sources xmlns:b="http://schemas.openxmlformats.org/officeDocument/2006/bibliography" xmlns="http://schemas.openxmlformats.org/officeDocument/2006/bibliography" SelectedStyle="\APASixthEditionOfficeOnline.xsl" StyleName="APA" Version="6"/>
+</file>
+
+<file path=customXml/itemProps1.xml><?xml version="1.0" encoding="utf-8"?>
+<ds:datastoreItem xmlns:ds="http://schemas.openxmlformats.org/officeDocument/2006/customXml" ds:itemID="{EB08CA5B-E5FF-48DB-9AA5-28F1600A3ABA}">
+  <ds:schemaRefs>
+    <ds:schemaRef ds:uri="http://schemas.openxmlformats.org/officeDocument/2006/bibliography"/>
+  </ds:schemaRefs>
+</ds:datastoreItem>
 </file>
</xml_diff>